<commit_message>
update to resume; linked to minesweeper release
</commit_message>
<xml_diff>
--- a/Shawn_Crahen_Resume_2022.docx
+++ b/Shawn_Crahen_Resume_2022.docx
@@ -108,8 +108,18 @@
             <w:sz w:val="18"/>
             <w:szCs w:val="18"/>
           </w:rPr>
-          <w:t>linkedin.com/in/shawnjcrahen</w:t>
+          <w:t>linkedin.com/in/</w:t>
         </w:r>
+        <w:proofErr w:type="spellStart"/>
+        <w:r>
+          <w:rPr>
+            <w:rStyle w:val="Hyperlink"/>
+            <w:sz w:val="18"/>
+            <w:szCs w:val="18"/>
+          </w:rPr>
+          <w:t>shawnjcrahen</w:t>
+        </w:r>
+        <w:proofErr w:type="spellEnd"/>
       </w:hyperlink>
       <w:r>
         <w:rPr>
@@ -548,27 +558,25 @@
           <w:tab w:val="right" w:pos="9360"/>
         </w:tabs>
       </w:pPr>
+      <w:proofErr w:type="spellStart"/>
       <w:r>
         <w:rPr>
           <w:b/>
         </w:rPr>
         <w:t>BigCalculator</w:t>
       </w:r>
+      <w:proofErr w:type="spellEnd"/>
       <w:r>
         <w:rPr>
           <w:b/>
-          <w:sz w:val="18"/>
-          <w:szCs w:val="18"/>
         </w:rPr>
         <w:t xml:space="preserve"> </w:t>
       </w:r>
       <w:r>
         <w:rPr>
           <w:b/>
-          <w:sz w:val="18"/>
-          <w:szCs w:val="18"/>
-        </w:rPr>
-        <w:t xml:space="preserve">-  </w:t>
+        </w:rPr>
+        <w:t xml:space="preserve">- </w:t>
       </w:r>
       <w:hyperlink r:id="rId10" w:history="1">
         <w:r>
@@ -775,10 +783,37 @@
         <w:rPr>
           <w:b/>
         </w:rPr>
-        <w:t xml:space="preserve">Minesweeper </w:t>
-      </w:r>
-      <w:r>
-        <w:t>(personal project, 2020)</w:t>
+        <w:t>Minesweeper</w:t>
+      </w:r>
+      <w:r>
+        <w:rPr>
+          <w:b/>
+        </w:rPr>
+        <w:t xml:space="preserve"> - </w:t>
+      </w:r>
+      <w:hyperlink r:id="rId11" w:history="1">
+        <w:r>
+          <w:rPr>
+            <w:rStyle w:val="Hyperlink"/>
+            <w:bCs/>
+          </w:rPr>
+          <w:t>github.com/minesweeper</w:t>
+        </w:r>
+      </w:hyperlink>
+      <w:r>
+        <w:rPr>
+          <w:bCs/>
+        </w:rPr>
+        <w:t xml:space="preserve"> </w:t>
+      </w:r>
+      <w:r>
+        <w:t>(personal project, 202</w:t>
+      </w:r>
+      <w:r>
+        <w:t>1</w:t>
+      </w:r>
+      <w:r>
+        <w:t>)</w:t>
       </w:r>
     </w:p>
     <w:p>
@@ -813,7 +848,21 @@
       </w:pPr>
       <w:bookmarkStart w:id="0" w:name="_Hlk93226580"/>
       <w:r>
-        <w:t>Technologies Used: Java/JavaFX, Git/</w:t>
+        <w:t xml:space="preserve">Technologies Used: Java/JavaFX, </w:t>
+      </w:r>
+      <w:r>
+        <w:t xml:space="preserve">Launch4J, </w:t>
+      </w:r>
+      <w:proofErr w:type="spellStart"/>
+      <w:r>
+        <w:t>InnoSetup</w:t>
+      </w:r>
+      <w:proofErr w:type="spellEnd"/>
+      <w:r>
+        <w:t xml:space="preserve">, </w:t>
+      </w:r>
+      <w:r>
+        <w:t>Git/</w:t>
       </w:r>
       <w:r>
         <w:t>GitHub</w:t>
@@ -1205,8 +1254,8 @@
       </w:r>
     </w:p>
     <w:sectPr>
-      <w:headerReference w:type="default" r:id="rId11"/>
-      <w:footerReference w:type="default" r:id="rId12"/>
+      <w:headerReference w:type="default" r:id="rId12"/>
+      <w:footerReference w:type="default" r:id="rId13"/>
       <w:type w:val="continuous"/>
       <w:pgSz w:w="12240" w:h="15840" w:code="1"/>
       <w:pgMar w:top="1080" w:right="1080" w:bottom="1080" w:left="1080" w:header="720" w:footer="720" w:gutter="0"/>

</xml_diff>

<commit_message>
added details for weather dashboard project
</commit_message>
<xml_diff>
--- a/Shawn_Crahen_Resume_2022.docx
+++ b/Shawn_Crahen_Resume_2022.docx
@@ -550,9 +550,153 @@
         <w:rPr>
           <w:b/>
         </w:rPr>
-        <w:t xml:space="preserve">Personal Portfolio - </w:t>
+        <w:t>Weather Dashboard</w:t>
+      </w:r>
+      <w:r>
+        <w:rPr>
+          <w:b/>
+        </w:rPr>
+        <w:t xml:space="preserve"> - </w:t>
       </w:r>
       <w:hyperlink r:id="rId10" w:history="1">
+        <w:r>
+          <w:rPr>
+            <w:rStyle w:val="Hyperlink"/>
+            <w:bCs/>
+          </w:rPr>
+          <w:t>github</w:t>
+        </w:r>
+        <w:r>
+          <w:rPr>
+            <w:rStyle w:val="Hyperlink"/>
+            <w:bCs/>
+          </w:rPr>
+          <w:t>.</w:t>
+        </w:r>
+        <w:r>
+          <w:rPr>
+            <w:rStyle w:val="Hyperlink"/>
+            <w:bCs/>
+          </w:rPr>
+          <w:t>com/wx-dashboard</w:t>
+        </w:r>
+      </w:hyperlink>
+      <w:r>
+        <w:t xml:space="preserve"> (</w:t>
+      </w:r>
+      <w:r>
+        <w:t>In progress…</w:t>
+      </w:r>
+      <w:r>
+        <w:t>)</w:t>
+      </w:r>
+    </w:p>
+    <w:p>
+      <w:pPr>
+        <w:numPr>
+          <w:ilvl w:val="0"/>
+          <w:numId w:val="3"/>
+        </w:numPr>
+        <w:tabs>
+          <w:tab w:val="left" w:pos="360"/>
+        </w:tabs>
+      </w:pPr>
+      <w:r>
+        <w:t>Construct</w:t>
+      </w:r>
+      <w:r>
+        <w:t>ing weather dashboard tailored to the needs of Coast Guard surf stations</w:t>
+      </w:r>
+    </w:p>
+    <w:p>
+      <w:pPr>
+        <w:numPr>
+          <w:ilvl w:val="0"/>
+          <w:numId w:val="3"/>
+        </w:numPr>
+        <w:tabs>
+          <w:tab w:val="left" w:pos="360"/>
+        </w:tabs>
+      </w:pPr>
+      <w:r>
+        <w:t>Ongoing development: REST API, Spring Security, data generation to feed ML predictions, deploy with AWS</w:t>
+      </w:r>
+    </w:p>
+    <w:p>
+      <w:pPr>
+        <w:numPr>
+          <w:ilvl w:val="0"/>
+          <w:numId w:val="3"/>
+        </w:numPr>
+        <w:tabs>
+          <w:tab w:val="left" w:pos="360"/>
+        </w:tabs>
+      </w:pPr>
+      <w:r>
+        <w:t xml:space="preserve">Technologies Used: </w:t>
+      </w:r>
+      <w:r>
+        <w:t>Spring</w:t>
+      </w:r>
+      <w:r>
+        <w:t xml:space="preserve"> Boot</w:t>
+      </w:r>
+      <w:r>
+        <w:t xml:space="preserve">, </w:t>
+      </w:r>
+      <w:r>
+        <w:t>Thymeleaf</w:t>
+      </w:r>
+      <w:r>
+        <w:t xml:space="preserve">, </w:t>
+      </w:r>
+      <w:r>
+        <w:t>H2</w:t>
+      </w:r>
+      <w:r>
+        <w:t xml:space="preserve">, </w:t>
+      </w:r>
+      <w:r>
+        <w:t>HTML</w:t>
+      </w:r>
+      <w:r>
+        <w:t xml:space="preserve">, </w:t>
+      </w:r>
+      <w:r>
+        <w:t>CSS, Java</w:t>
+      </w:r>
+    </w:p>
+    <w:p>
+      <w:pPr>
+        <w:tabs>
+          <w:tab w:val="left" w:pos="360"/>
+          <w:tab w:val="right" w:pos="9360"/>
+        </w:tabs>
+        <w:rPr>
+          <w:sz w:val="8"/>
+          <w:szCs w:val="8"/>
+        </w:rPr>
+      </w:pPr>
+    </w:p>
+    <w:p>
+      <w:pPr>
+        <w:tabs>
+          <w:tab w:val="left" w:pos="360"/>
+        </w:tabs>
+      </w:pPr>
+      <w:r>
+        <w:rPr>
+          <w:b/>
+        </w:rPr>
+        <w:t>Personal Portfolio</w:t>
+      </w:r>
+      <w:r>
+        <w:rPr>
+          <w:b/>
+        </w:rPr>
+        <w:t xml:space="preserve"> - </w:t>
+      </w:r>
+      <w:hyperlink r:id="rId11" w:history="1">
         <w:r>
           <w:rPr>
             <w:rStyle w:val="Hyperlink"/>
@@ -562,16 +706,16 @@
         </w:r>
       </w:hyperlink>
       <w:r>
-        <w:t xml:space="preserve"> (</w:t>
-      </w:r>
-      <w:r>
-        <w:t>January</w:t>
-      </w:r>
-      <w:r>
-        <w:t xml:space="preserve"> 202</w:t>
-      </w:r>
-      <w:r>
-        <w:t>2</w:t>
+        <w:rPr>
+          <w:bCs/>
+        </w:rPr>
+        <w:t xml:space="preserve"> </w:t>
+      </w:r>
+      <w:r>
+        <w:t>(</w:t>
+      </w:r>
+      <w:r>
+        <w:t>January 2022</w:t>
       </w:r>
       <w:r>
         <w:t>)</w:t>
@@ -588,16 +732,7 @@
         </w:tabs>
       </w:pPr>
       <w:r>
-        <w:t>Constructed personal portfolio web site to showcase projects</w:t>
-      </w:r>
-      <w:r>
-        <w:t>;</w:t>
-      </w:r>
-      <w:r>
-        <w:t xml:space="preserve"> deployed with </w:t>
-      </w:r>
-      <w:r>
-        <w:t>AWS Route 53 &amp; S3</w:t>
+        <w:t>Constructed personal portfolio web site to showcase projects; deployed with AWS Route 53 &amp; S3</w:t>
       </w:r>
     </w:p>
     <w:p>
@@ -611,16 +746,7 @@
         </w:tabs>
       </w:pPr>
       <w:r>
-        <w:t xml:space="preserve">Created serverless contact form to receive contact emails </w:t>
-      </w:r>
-      <w:r>
-        <w:t>using AWS API Gateway, Lambda</w:t>
-      </w:r>
-      <w:r>
-        <w:t>,</w:t>
-      </w:r>
-      <w:r>
-        <w:t xml:space="preserve"> &amp; SES</w:t>
+        <w:t>Created serverless contact form to receive contact emails using AWS API Gateway, Lambda, &amp; SES</w:t>
       </w:r>
     </w:p>
     <w:p>
@@ -634,16 +760,7 @@
         </w:tabs>
       </w:pPr>
       <w:r>
-        <w:t xml:space="preserve">Technologies Used: </w:t>
-      </w:r>
-      <w:r>
-        <w:t>JavaScript, HTML, CSS, A</w:t>
-      </w:r>
-      <w:r>
-        <w:t>mazon Web Services</w:t>
-      </w:r>
-      <w:r>
-        <w:t>, VS Code</w:t>
+        <w:t>Technologies Used: JavaScript, HTML, CSS, Amazon Web Services, VS Code</w:t>
       </w:r>
     </w:p>
     <w:p>
@@ -653,6 +770,7 @@
           <w:tab w:val="right" w:pos="9360"/>
         </w:tabs>
         <w:rPr>
+          <w:b/>
           <w:sz w:val="8"/>
           <w:szCs w:val="8"/>
         </w:rPr>
@@ -677,7 +795,7 @@
         </w:rPr>
         <w:t xml:space="preserve">- </w:t>
       </w:r>
-      <w:hyperlink r:id="rId11" w:history="1">
+      <w:hyperlink r:id="rId12" w:history="1">
         <w:r>
           <w:rPr>
             <w:rStyle w:val="Hyperlink"/>
@@ -744,16 +862,7 @@
         </w:tabs>
       </w:pPr>
       <w:r>
-        <w:t xml:space="preserve">Coordinated the development of </w:t>
-      </w:r>
-      <w:r>
-        <w:t>documentation (</w:t>
-      </w:r>
-      <w:r>
-        <w:t>Project Plan, Programmer’s Manual, and User Guide</w:t>
-      </w:r>
-      <w:r>
-        <w:t>)</w:t>
+        <w:t>Designed and implemented app using model-view-presenter architecture</w:t>
       </w:r>
     </w:p>
     <w:p>
@@ -765,27 +874,19 @@
         <w:tabs>
           <w:tab w:val="left" w:pos="360"/>
         </w:tabs>
-      </w:pPr>
-      <w:r>
-        <w:t>Designed and implemented app using model-view-presenter architecture</w:t>
-      </w:r>
-    </w:p>
-    <w:p>
-      <w:pPr>
-        <w:numPr>
-          <w:ilvl w:val="0"/>
-          <w:numId w:val="2"/>
-        </w:numPr>
-        <w:tabs>
-          <w:tab w:val="left" w:pos="360"/>
-        </w:tabs>
         <w:rPr>
           <w:sz w:val="18"/>
           <w:szCs w:val="18"/>
         </w:rPr>
       </w:pPr>
       <w:r>
-        <w:t>Technologies Used: Java, JUnit, MVP Architecture, Git/</w:t>
+        <w:t xml:space="preserve">Technologies Used: Java, JUnit, </w:t>
+      </w:r>
+      <w:r>
+        <w:t>Launch4J, Inno Setup</w:t>
+      </w:r>
+      <w:r>
+        <w:t>, Git/</w:t>
       </w:r>
       <w:r>
         <w:t>GitHub</w:t>
@@ -798,119 +899,11 @@
       <w:pPr>
         <w:tabs>
           <w:tab w:val="left" w:pos="360"/>
+          <w:tab w:val="right" w:pos="9360"/>
         </w:tabs>
         <w:rPr>
           <w:sz w:val="8"/>
           <w:szCs w:val="8"/>
-        </w:rPr>
-      </w:pPr>
-    </w:p>
-    <w:p>
-      <w:pPr>
-        <w:tabs>
-          <w:tab w:val="left" w:pos="360"/>
-        </w:tabs>
-      </w:pPr>
-      <w:r>
-        <w:rPr>
-          <w:b/>
-        </w:rPr>
-        <w:t>Minesweeper</w:t>
-      </w:r>
-      <w:r>
-        <w:rPr>
-          <w:b/>
-        </w:rPr>
-        <w:t xml:space="preserve"> - </w:t>
-      </w:r>
-      <w:hyperlink r:id="rId12" w:history="1">
-        <w:r>
-          <w:rPr>
-            <w:rStyle w:val="Hyperlink"/>
-            <w:bCs/>
-          </w:rPr>
-          <w:t>github.com/minesweeper</w:t>
-        </w:r>
-      </w:hyperlink>
-      <w:r>
-        <w:rPr>
-          <w:bCs/>
-        </w:rPr>
-        <w:t xml:space="preserve"> </w:t>
-      </w:r>
-      <w:r>
-        <w:t>(personal project, 202</w:t>
-      </w:r>
-      <w:r>
-        <w:t>1</w:t>
-      </w:r>
-      <w:r>
-        <w:t>)</w:t>
-      </w:r>
-    </w:p>
-    <w:p>
-      <w:pPr>
-        <w:numPr>
-          <w:ilvl w:val="0"/>
-          <w:numId w:val="1"/>
-        </w:numPr>
-        <w:tabs>
-          <w:tab w:val="left" w:pos="360"/>
-        </w:tabs>
-      </w:pPr>
-      <w:r>
-        <w:t xml:space="preserve">Developed Minesweeper </w:t>
-      </w:r>
-      <w:r>
-        <w:t>clone</w:t>
-      </w:r>
-      <w:r>
-        <w:t xml:space="preserve"> </w:t>
-      </w:r>
-      <w:r>
-        <w:t xml:space="preserve">for Windows </w:t>
-      </w:r>
-      <w:r>
-        <w:t>using Java/JavaFX</w:t>
-      </w:r>
-    </w:p>
-    <w:p>
-      <w:pPr>
-        <w:numPr>
-          <w:ilvl w:val="0"/>
-          <w:numId w:val="1"/>
-        </w:numPr>
-        <w:tabs>
-          <w:tab w:val="left" w:pos="360"/>
-        </w:tabs>
-      </w:pPr>
-      <w:bookmarkStart w:id="0" w:name="_Hlk93226580"/>
-      <w:r>
-        <w:t xml:space="preserve">Technologies Used: Java/JavaFX, </w:t>
-      </w:r>
-      <w:r>
-        <w:t xml:space="preserve">Launch4J, InnoSetup, </w:t>
-      </w:r>
-      <w:r>
-        <w:t>Git/</w:t>
-      </w:r>
-      <w:r>
-        <w:t>GitHub</w:t>
-      </w:r>
-      <w:r>
-        <w:t>, Eclipse</w:t>
-      </w:r>
-    </w:p>
-    <w:bookmarkEnd w:id="0"/>
-    <w:p>
-      <w:pPr>
-        <w:tabs>
-          <w:tab w:val="left" w:pos="360"/>
-          <w:tab w:val="right" w:pos="9360"/>
-        </w:tabs>
-        <w:rPr>
-          <w:sz w:val="14"/>
-          <w:szCs w:val="14"/>
         </w:rPr>
       </w:pPr>
     </w:p>
@@ -1954,6 +1947,119 @@
     </w:lvl>
   </w:abstractNum>
   <w:abstractNum w:abstractNumId="4" w15:restartNumberingAfterBreak="0">
+    <w:nsid w:val="3A271D2E"/>
+    <w:multiLevelType w:val="hybridMultilevel"/>
+    <w:tmpl w:val="25C8AB68"/>
+    <w:lvl w:ilvl="0" w:tplc="04090001">
+      <w:start w:val="1"/>
+      <w:numFmt w:val="bullet"/>
+      <w:lvlText w:val=""/>
+      <w:lvlJc w:val="left"/>
+      <w:pPr>
+        <w:ind w:left="720" w:hanging="360"/>
+      </w:pPr>
+      <w:rPr>
+        <w:rFonts w:ascii="Symbol" w:hAnsi="Symbol" w:hint="default"/>
+      </w:rPr>
+    </w:lvl>
+    <w:lvl w:ilvl="1" w:tplc="04090003" w:tentative="1">
+      <w:start w:val="1"/>
+      <w:numFmt w:val="bullet"/>
+      <w:lvlText w:val="o"/>
+      <w:lvlJc w:val="left"/>
+      <w:pPr>
+        <w:ind w:left="1440" w:hanging="360"/>
+      </w:pPr>
+      <w:rPr>
+        <w:rFonts w:ascii="Courier New" w:hAnsi="Courier New" w:cs="Courier New" w:hint="default"/>
+      </w:rPr>
+    </w:lvl>
+    <w:lvl w:ilvl="2" w:tplc="04090005" w:tentative="1">
+      <w:start w:val="1"/>
+      <w:numFmt w:val="bullet"/>
+      <w:lvlText w:val=""/>
+      <w:lvlJc w:val="left"/>
+      <w:pPr>
+        <w:ind w:left="2160" w:hanging="360"/>
+      </w:pPr>
+      <w:rPr>
+        <w:rFonts w:ascii="Wingdings" w:hAnsi="Wingdings" w:hint="default"/>
+      </w:rPr>
+    </w:lvl>
+    <w:lvl w:ilvl="3" w:tplc="04090001" w:tentative="1">
+      <w:start w:val="1"/>
+      <w:numFmt w:val="bullet"/>
+      <w:lvlText w:val=""/>
+      <w:lvlJc w:val="left"/>
+      <w:pPr>
+        <w:ind w:left="2880" w:hanging="360"/>
+      </w:pPr>
+      <w:rPr>
+        <w:rFonts w:ascii="Symbol" w:hAnsi="Symbol" w:hint="default"/>
+      </w:rPr>
+    </w:lvl>
+    <w:lvl w:ilvl="4" w:tplc="04090003" w:tentative="1">
+      <w:start w:val="1"/>
+      <w:numFmt w:val="bullet"/>
+      <w:lvlText w:val="o"/>
+      <w:lvlJc w:val="left"/>
+      <w:pPr>
+        <w:ind w:left="3600" w:hanging="360"/>
+      </w:pPr>
+      <w:rPr>
+        <w:rFonts w:ascii="Courier New" w:hAnsi="Courier New" w:cs="Courier New" w:hint="default"/>
+      </w:rPr>
+    </w:lvl>
+    <w:lvl w:ilvl="5" w:tplc="04090005" w:tentative="1">
+      <w:start w:val="1"/>
+      <w:numFmt w:val="bullet"/>
+      <w:lvlText w:val=""/>
+      <w:lvlJc w:val="left"/>
+      <w:pPr>
+        <w:ind w:left="4320" w:hanging="360"/>
+      </w:pPr>
+      <w:rPr>
+        <w:rFonts w:ascii="Wingdings" w:hAnsi="Wingdings" w:hint="default"/>
+      </w:rPr>
+    </w:lvl>
+    <w:lvl w:ilvl="6" w:tplc="04090001" w:tentative="1">
+      <w:start w:val="1"/>
+      <w:numFmt w:val="bullet"/>
+      <w:lvlText w:val=""/>
+      <w:lvlJc w:val="left"/>
+      <w:pPr>
+        <w:ind w:left="5040" w:hanging="360"/>
+      </w:pPr>
+      <w:rPr>
+        <w:rFonts w:ascii="Symbol" w:hAnsi="Symbol" w:hint="default"/>
+      </w:rPr>
+    </w:lvl>
+    <w:lvl w:ilvl="7" w:tplc="04090003" w:tentative="1">
+      <w:start w:val="1"/>
+      <w:numFmt w:val="bullet"/>
+      <w:lvlText w:val="o"/>
+      <w:lvlJc w:val="left"/>
+      <w:pPr>
+        <w:ind w:left="5760" w:hanging="360"/>
+      </w:pPr>
+      <w:rPr>
+        <w:rFonts w:ascii="Courier New" w:hAnsi="Courier New" w:cs="Courier New" w:hint="default"/>
+      </w:rPr>
+    </w:lvl>
+    <w:lvl w:ilvl="8" w:tplc="04090005" w:tentative="1">
+      <w:start w:val="1"/>
+      <w:numFmt w:val="bullet"/>
+      <w:lvlText w:val=""/>
+      <w:lvlJc w:val="left"/>
+      <w:pPr>
+        <w:ind w:left="6480" w:hanging="360"/>
+      </w:pPr>
+      <w:rPr>
+        <w:rFonts w:ascii="Wingdings" w:hAnsi="Wingdings" w:hint="default"/>
+      </w:rPr>
+    </w:lvl>
+  </w:abstractNum>
+  <w:abstractNum w:abstractNumId="5" w15:restartNumberingAfterBreak="0">
     <w:nsid w:val="48953351"/>
     <w:multiLevelType w:val="multilevel"/>
     <w:tmpl w:val="CADE1C7C"/>
@@ -2075,7 +2181,7 @@
       </w:rPr>
     </w:lvl>
   </w:abstractNum>
-  <w:abstractNum w:abstractNumId="5" w15:restartNumberingAfterBreak="0">
+  <w:abstractNum w:abstractNumId="6" w15:restartNumberingAfterBreak="0">
     <w:nsid w:val="53CF79A1"/>
     <w:multiLevelType w:val="multilevel"/>
     <w:tmpl w:val="C55622DA"/>
@@ -2197,7 +2303,7 @@
       </w:rPr>
     </w:lvl>
   </w:abstractNum>
-  <w:abstractNum w:abstractNumId="6" w15:restartNumberingAfterBreak="0">
+  <w:abstractNum w:abstractNumId="7" w15:restartNumberingAfterBreak="0">
     <w:nsid w:val="7BB77C1D"/>
     <w:multiLevelType w:val="hybridMultilevel"/>
     <w:tmpl w:val="8072F5BE"/>
@@ -2314,22 +2420,25 @@
     <w:abstractNumId w:val="2"/>
   </w:num>
   <w:num w:numId="2">
-    <w:abstractNumId w:val="5"/>
+    <w:abstractNumId w:val="6"/>
   </w:num>
   <w:num w:numId="3">
     <w:abstractNumId w:val="3"/>
   </w:num>
   <w:num w:numId="4">
-    <w:abstractNumId w:val="4"/>
+    <w:abstractNumId w:val="5"/>
   </w:num>
   <w:num w:numId="5">
     <w:abstractNumId w:val="1"/>
   </w:num>
   <w:num w:numId="6">
-    <w:abstractNumId w:val="6"/>
+    <w:abstractNumId w:val="7"/>
   </w:num>
   <w:num w:numId="7">
     <w:abstractNumId w:val="0"/>
+  </w:num>
+  <w:num w:numId="8">
+    <w:abstractNumId w:val="4"/>
   </w:num>
 </w:numbering>
 </file>

</xml_diff>

<commit_message>
updated resume and surfstationwx project info
</commit_message>
<xml_diff>
--- a/Shawn_Crahen_Resume_2022.docx
+++ b/Shawn_Crahen_Resume_2022.docx
@@ -108,18 +108,8 @@
             <w:sz w:val="18"/>
             <w:szCs w:val="18"/>
           </w:rPr>
-          <w:t>linkedin.com/in/</w:t>
+          <w:t>linkedin.com/in/shawnjcrahen</w:t>
         </w:r>
-        <w:proofErr w:type="spellStart"/>
-        <w:r>
-          <w:rPr>
-            <w:rStyle w:val="Hyperlink"/>
-            <w:sz w:val="18"/>
-            <w:szCs w:val="18"/>
-          </w:rPr>
-          <w:t>shawnjcrahen</w:t>
-        </w:r>
-        <w:proofErr w:type="spellEnd"/>
       </w:hyperlink>
       <w:r>
         <w:rPr>
@@ -307,7 +297,13 @@
         <w:ind w:left="360"/>
       </w:pPr>
       <w:r>
-        <w:t>Earned highest possible Boat Forces certification as Surfman (2007) and assigned #392 in the Surf Register. Held numerous other boat forces and law enforcement certifications.</w:t>
+        <w:t xml:space="preserve">Earned highest possible Boat Forces certification as Surfman (2007) and assigned #392 in the </w:t>
+      </w:r>
+      <w:r>
+        <w:t xml:space="preserve">national </w:t>
+      </w:r>
+      <w:r>
+        <w:t>Surf Register. Held numerous other boat forces and law enforcement certifications.</w:t>
       </w:r>
     </w:p>
     <w:p>
@@ -574,30 +570,14 @@
             <w:rStyle w:val="Hyperlink"/>
             <w:bCs/>
           </w:rPr>
-          <w:t>github.com/</w:t>
-        </w:r>
-        <w:proofErr w:type="spellStart"/>
-        <w:r>
-          <w:rPr>
-            <w:rStyle w:val="Hyperlink"/>
-            <w:bCs/>
-          </w:rPr>
-          <w:t>wx</w:t>
-        </w:r>
-        <w:proofErr w:type="spellEnd"/>
-        <w:r>
-          <w:rPr>
-            <w:rStyle w:val="Hyperlink"/>
-            <w:bCs/>
-          </w:rPr>
-          <w:t>-dashboard</w:t>
+          <w:t>surfstationwx.com</w:t>
         </w:r>
       </w:hyperlink>
       <w:r>
         <w:t xml:space="preserve"> (</w:t>
       </w:r>
       <w:r>
-        <w:t>In progress…</w:t>
+        <w:t>February 2022</w:t>
       </w:r>
       <w:r>
         <w:t>)</w:t>
@@ -614,10 +594,10 @@
         </w:tabs>
       </w:pPr>
       <w:r>
-        <w:t>Construct</w:t>
-      </w:r>
-      <w:r>
-        <w:t>ing weather dashboard tailored to the needs of Coast Guard surf stations</w:t>
+        <w:t>Designed and implemented w</w:t>
+      </w:r>
+      <w:r>
+        <w:t>eather dashboard tailored to the needs of Coast Guard surf stations</w:t>
       </w:r>
     </w:p>
     <w:p>
@@ -631,7 +611,7 @@
         </w:tabs>
       </w:pPr>
       <w:r>
-        <w:t>Ongoing development: REST API, Spring Security, data generation to feed ML predictions, deploy with AWS</w:t>
+        <w:t>Deployed using AWS Elastic Beanstalk and Route 53</w:t>
       </w:r>
     </w:p>
     <w:p>
@@ -656,11 +636,9 @@
       <w:r>
         <w:t xml:space="preserve">, </w:t>
       </w:r>
-      <w:proofErr w:type="spellStart"/>
       <w:r>
         <w:t>Thymeleaf</w:t>
       </w:r>
-      <w:proofErr w:type="spellEnd"/>
       <w:r>
         <w:t xml:space="preserve">, </w:t>
       </w:r>
@@ -677,7 +655,13 @@
         <w:t xml:space="preserve">, </w:t>
       </w:r>
       <w:r>
-        <w:t>CSS, Java</w:t>
+        <w:t xml:space="preserve">CSS, </w:t>
+      </w:r>
+      <w:r>
+        <w:t xml:space="preserve">AWS, </w:t>
+      </w:r>
+      <w:r>
+        <w:t>Java</w:t>
       </w:r>
     </w:p>
     <w:p>
@@ -791,19 +775,11 @@
           <w:tab w:val="right" w:pos="9360"/>
         </w:tabs>
       </w:pPr>
-      <w:proofErr w:type="spellStart"/>
       <w:r>
         <w:rPr>
           <w:b/>
         </w:rPr>
-        <w:t>BigCalculator</w:t>
-      </w:r>
-      <w:proofErr w:type="spellEnd"/>
-      <w:r>
-        <w:rPr>
-          <w:b/>
-        </w:rPr>
-        <w:t xml:space="preserve"> </w:t>
+        <w:t xml:space="preserve">BigCalculator </w:t>
       </w:r>
       <w:r>
         <w:rPr>
@@ -899,15 +875,7 @@
         <w:t xml:space="preserve">Technologies Used: Java, JUnit, </w:t>
       </w:r>
       <w:r>
-        <w:t xml:space="preserve">Launch4J, </w:t>
-      </w:r>
-      <w:proofErr w:type="spellStart"/>
-      <w:r>
-        <w:t>Inno</w:t>
-      </w:r>
-      <w:proofErr w:type="spellEnd"/>
-      <w:r>
-        <w:t xml:space="preserve"> Setup</w:t>
+        <w:t>Launch4J, Inno Setup</w:t>
       </w:r>
       <w:r>
         <w:t>, Git/</w:t>

</xml_diff>

<commit_message>
update resume and styles
</commit_message>
<xml_diff>
--- a/Shawn_Crahen_Resume_2022.docx
+++ b/Shawn_Crahen_Resume_2022.docx
@@ -1,6 +1,6 @@
 
 <file path=word/document.xml><?xml version="1.0" encoding="utf-8"?>
-<w:document xmlns:wpc="http://schemas.microsoft.com/office/word/2010/wordprocessingCanvas" xmlns:cx="http://schemas.microsoft.com/office/drawing/2014/chartex" xmlns:cx1="http://schemas.microsoft.com/office/drawing/2015/9/8/chartex" xmlns:cx2="http://schemas.microsoft.com/office/drawing/2015/10/21/chartex" xmlns:cx3="http://schemas.microsoft.com/office/drawing/2016/5/9/chartex" xmlns:cx4="http://schemas.microsoft.com/office/drawing/2016/5/10/chartex" xmlns:cx5="http://schemas.microsoft.com/office/drawing/2016/5/11/chartex" xmlns:cx6="http://schemas.microsoft.com/office/drawing/2016/5/12/chartex" xmlns:cx7="http://schemas.microsoft.com/office/drawing/2016/5/13/chartex" xmlns:cx8="http://schemas.microsoft.com/office/drawing/2016/5/14/chartex" xmlns:mc="http://schemas.openxmlformats.org/markup-compatibility/2006" xmlns:aink="http://schemas.microsoft.com/office/drawing/2016/ink" xmlns:am3d="http://schemas.microsoft.com/office/drawing/2017/model3d" xmlns:o="urn:schemas-microsoft-com:office:office" xmlns:r="http://schemas.openxmlformats.org/officeDocument/2006/relationships" xmlns:m="http://schemas.openxmlformats.org/officeDocument/2006/math" xmlns:v="urn:schemas-microsoft-com:vml" xmlns:wp14="http://schemas.microsoft.com/office/word/2010/wordprocessingDrawing" xmlns:wp="http://schemas.openxmlformats.org/drawingml/2006/wordprocessingDrawing" xmlns:w10="urn:schemas-microsoft-com:office:word" xmlns:w="http://schemas.openxmlformats.org/wordprocessingml/2006/main" xmlns:w14="http://schemas.microsoft.com/office/word/2010/wordml" xmlns:w15="http://schemas.microsoft.com/office/word/2012/wordml" xmlns:w16cex="http://schemas.microsoft.com/office/word/2018/wordml/cex" xmlns:w16cid="http://schemas.microsoft.com/office/word/2016/wordml/cid" xmlns:w16="http://schemas.microsoft.com/office/word/2018/wordml" xmlns:w16sdtdh="http://schemas.microsoft.com/office/word/2020/wordml/sdtdatahash" xmlns:w16se="http://schemas.microsoft.com/office/word/2015/wordml/symex" xmlns:wpg="http://schemas.microsoft.com/office/word/2010/wordprocessingGroup" xmlns:wpi="http://schemas.microsoft.com/office/word/2010/wordprocessingInk" xmlns:wne="http://schemas.microsoft.com/office/word/2006/wordml" xmlns:wps="http://schemas.microsoft.com/office/word/2010/wordprocessingShape" mc:Ignorable="w14 w15 w16se w16cid w16 w16cex w16sdtdh wp14">
+<w:document xmlns:wpc="http://schemas.microsoft.com/office/word/2010/wordprocessingCanvas" xmlns:cx="http://schemas.microsoft.com/office/drawing/2014/chartex" xmlns:cx1="http://schemas.microsoft.com/office/drawing/2015/9/8/chartex" xmlns:cx2="http://schemas.microsoft.com/office/drawing/2015/10/21/chartex" xmlns:cx3="http://schemas.microsoft.com/office/drawing/2016/5/9/chartex" xmlns:cx4="http://schemas.microsoft.com/office/drawing/2016/5/10/chartex" xmlns:cx5="http://schemas.microsoft.com/office/drawing/2016/5/11/chartex" xmlns:cx6="http://schemas.microsoft.com/office/drawing/2016/5/12/chartex" xmlns:cx7="http://schemas.microsoft.com/office/drawing/2016/5/13/chartex" xmlns:cx8="http://schemas.microsoft.com/office/drawing/2016/5/14/chartex" xmlns:mc="http://schemas.openxmlformats.org/markup-compatibility/2006" xmlns:aink="http://schemas.microsoft.com/office/drawing/2016/ink" xmlns:am3d="http://schemas.microsoft.com/office/drawing/2017/model3d" xmlns:o="urn:schemas-microsoft-com:office:office" xmlns:oel="http://schemas.microsoft.com/office/2019/extlst" xmlns:r="http://schemas.openxmlformats.org/officeDocument/2006/relationships" xmlns:m="http://schemas.openxmlformats.org/officeDocument/2006/math" xmlns:v="urn:schemas-microsoft-com:vml" xmlns:wp14="http://schemas.microsoft.com/office/word/2010/wordprocessingDrawing" xmlns:wp="http://schemas.openxmlformats.org/drawingml/2006/wordprocessingDrawing" xmlns:w10="urn:schemas-microsoft-com:office:word" xmlns:w="http://schemas.openxmlformats.org/wordprocessingml/2006/main" xmlns:w14="http://schemas.microsoft.com/office/word/2010/wordml" xmlns:w15="http://schemas.microsoft.com/office/word/2012/wordml" xmlns:w16cex="http://schemas.microsoft.com/office/word/2018/wordml/cex" xmlns:w16cid="http://schemas.microsoft.com/office/word/2016/wordml/cid" xmlns:w16="http://schemas.microsoft.com/office/word/2018/wordml" xmlns:w16sdtdh="http://schemas.microsoft.com/office/word/2020/wordml/sdtdatahash" xmlns:w16se="http://schemas.microsoft.com/office/word/2015/wordml/symex" xmlns:wpg="http://schemas.microsoft.com/office/word/2010/wordprocessingGroup" xmlns:wpi="http://schemas.microsoft.com/office/word/2010/wordprocessingInk" xmlns:wne="http://schemas.microsoft.com/office/word/2006/wordml" xmlns:wps="http://schemas.microsoft.com/office/word/2010/wordprocessingShape" mc:Ignorable="w14 w15 w16se w16cid w16 w16cex w16sdtdh wp14">
   <w:body>
     <w:p>
       <w:pPr>
@@ -22,10 +22,6 @@
     </w:p>
     <w:p>
       <w:pPr>
-        <w:pBdr>
-          <w:bottom w:val="single" w:sz="4" w:space="1" w:color="000000"/>
-        </w:pBdr>
-        <w:spacing w:after="60"/>
         <w:jc w:val="center"/>
         <w:rPr>
           <w:sz w:val="36"/>
@@ -54,21 +50,28 @@
           <w:sz w:val="18"/>
           <w:szCs w:val="18"/>
         </w:rPr>
-        <w:t>North Andover, MA</w:t>
+        <w:t>Springfield Area, MO</w:t>
       </w:r>
       <w:r>
         <w:rPr>
           <w:sz w:val="18"/>
           <w:szCs w:val="18"/>
         </w:rPr>
-        <w:t xml:space="preserve">  </w:t>
+        <w:t xml:space="preserve"> </w:t>
       </w:r>
       <w:r>
         <w:rPr>
           <w:sz w:val="18"/>
           <w:szCs w:val="18"/>
         </w:rPr>
-        <w:t xml:space="preserve"> ●  (978) 992-6523  ●</w:t>
+        <w:t xml:space="preserve"> </w:t>
+      </w:r>
+      <w:r>
+        <w:rPr>
+          <w:sz w:val="18"/>
+          <w:szCs w:val="18"/>
+        </w:rPr>
+        <w:t>●  (978) 992-6523  ●</w:t>
       </w:r>
       <w:r>
         <w:rPr>
@@ -118,6 +121,13 @@
         </w:rPr>
         <w:t xml:space="preserve">  ● </w:t>
       </w:r>
+      <w:r>
+        <w:rPr>
+          <w:sz w:val="18"/>
+          <w:szCs w:val="18"/>
+        </w:rPr>
+        <w:t xml:space="preserve"> </w:t>
+      </w:r>
       <w:hyperlink r:id="rId9" w:history="1">
         <w:r>
           <w:rPr>
@@ -149,75 +159,6 @@
     </w:p>
     <w:p>
       <w:pPr>
-        <w:jc w:val="both"/>
-        <w:rPr>
-          <w:bCs/>
-          <w:iCs/>
-          <w:sz w:val="18"/>
-          <w:szCs w:val="18"/>
-        </w:rPr>
-      </w:pPr>
-      <w:r>
-        <w:rPr>
-          <w:bCs/>
-          <w:iCs/>
-        </w:rPr>
-        <w:t xml:space="preserve">Recent Computer Science graduate with </w:t>
-      </w:r>
-      <w:r>
-        <w:rPr>
-          <w:bCs/>
-          <w:iCs/>
-        </w:rPr>
-        <w:t>well-established</w:t>
-      </w:r>
-      <w:r>
-        <w:rPr>
-          <w:bCs/>
-          <w:iCs/>
-        </w:rPr>
-        <w:t xml:space="preserve"> </w:t>
-      </w:r>
-      <w:r>
-        <w:rPr>
-          <w:bCs/>
-          <w:iCs/>
-        </w:rPr>
-        <w:t xml:space="preserve">military </w:t>
-      </w:r>
-      <w:r>
-        <w:rPr>
-          <w:bCs/>
-          <w:iCs/>
-        </w:rPr>
-        <w:t>leadership</w:t>
-      </w:r>
-      <w:r>
-        <w:rPr>
-          <w:bCs/>
-          <w:iCs/>
-        </w:rPr>
-        <w:t xml:space="preserve">, management, and mentoring </w:t>
-      </w:r>
-      <w:r>
-        <w:rPr>
-          <w:bCs/>
-          <w:iCs/>
-        </w:rPr>
-        <w:t>experience, seeking to leverage analytical, technical, and programming skills to bring value and make a deep positive impact as a software engineer.</w:t>
-      </w:r>
-    </w:p>
-    <w:p>
-      <w:pPr>
-        <w:rPr>
-          <w:color w:val="002060"/>
-          <w:sz w:val="14"/>
-          <w:szCs w:val="14"/>
-        </w:rPr>
-      </w:pPr>
-    </w:p>
-    <w:p>
-      <w:pPr>
         <w:pBdr>
           <w:bottom w:val="single" w:sz="4" w:space="1" w:color="000000"/>
         </w:pBdr>
@@ -241,9 +182,11 @@
     <w:p>
       <w:pPr>
         <w:tabs>
-          <w:tab w:val="right" w:pos="9360"/>
-        </w:tabs>
-        <w:rPr>
+          <w:tab w:val="left" w:pos="360"/>
+          <w:tab w:val="right" w:pos="10080"/>
+        </w:tabs>
+        <w:rPr>
+          <w:bCs/>
           <w:sz w:val="8"/>
           <w:szCs w:val="8"/>
         </w:rPr>
@@ -260,14 +203,32 @@
         <w:rPr>
           <w:b/>
         </w:rPr>
-        <w:t>United States Coast Guard</w:t>
+        <w:t>Web and Software Developer</w:t>
       </w:r>
       <w:r>
         <w:rPr>
           <w:b/>
         </w:rPr>
         <w:tab/>
-        <w:t>April 2002 to Present</w:t>
+        <w:t>April 20</w:t>
+      </w:r>
+      <w:r>
+        <w:rPr>
+          <w:b/>
+        </w:rPr>
+        <w:t>2</w:t>
+      </w:r>
+      <w:r>
+        <w:rPr>
+          <w:b/>
+        </w:rPr>
+        <w:t xml:space="preserve">2 to </w:t>
+      </w:r>
+      <w:r>
+        <w:rPr>
+          <w:b/>
+        </w:rPr>
+        <w:t>Present</w:t>
       </w:r>
     </w:p>
     <w:p>
@@ -282,7 +243,16 @@
         <w:ind w:left="360"/>
       </w:pPr>
       <w:r>
-        <w:t>Advanced to the highest enlisted rank, Master Chief Petty Officer (E-9), 8 years ahead of professional growth point; earned #1 score on service-wide examination at 3 different pay grades (2013, 2016, 2019)</w:t>
+        <w:t>Leverage full-stack skillset and c</w:t>
+      </w:r>
+      <w:r>
+        <w:t>ollaborate with Agile software development team to develop a full</w:t>
+      </w:r>
+      <w:r>
+        <w:t>-</w:t>
+      </w:r>
+      <w:r>
+        <w:t>featured Content Management System (CMS) for a government agency</w:t>
       </w:r>
     </w:p>
     <w:p>
@@ -297,13 +267,10 @@
         <w:ind w:left="360"/>
       </w:pPr>
       <w:r>
-        <w:t xml:space="preserve">Earned highest possible Boat Forces certification as Surfman (2007) and assigned #392 in the </w:t>
-      </w:r>
-      <w:r>
-        <w:t xml:space="preserve">national </w:t>
-      </w:r>
-      <w:r>
-        <w:t>Surf Register. Held numerous other boat forces and law enforcement certifications.</w:t>
+        <w:t xml:space="preserve">Designed/implemented refined permissions model system-wide; reduced complexity </w:t>
+      </w:r>
+      <w:r>
+        <w:t>while preserving system security and reduced future development/QA time</w:t>
       </w:r>
     </w:p>
     <w:p>
@@ -318,13 +285,45 @@
         <w:ind w:left="360"/>
       </w:pPr>
       <w:r>
-        <w:t>Led one of only nineteen surf stations in the U.S. as Officer in Charge</w:t>
-      </w:r>
-      <w:r>
-        <w:t xml:space="preserve"> (2018-2022)</w:t>
-      </w:r>
-      <w:r>
-        <w:t xml:space="preserve">, capable of operating in extreme weather conditions including storm force winds and 30-ft seas. </w:t>
+        <w:t xml:space="preserve">Implemented roles management feature using Java, Spring, Hibernate, Thymeleaf, JavaScript; enabled users to create system roles and assign rights/users to each role </w:t>
+      </w:r>
+    </w:p>
+    <w:p>
+      <w:pPr>
+        <w:tabs>
+          <w:tab w:val="left" w:pos="360"/>
+        </w:tabs>
+        <w:rPr>
+          <w:sz w:val="8"/>
+          <w:szCs w:val="8"/>
+        </w:rPr>
+      </w:pPr>
+    </w:p>
+    <w:p>
+      <w:pPr>
+        <w:tabs>
+          <w:tab w:val="left" w:pos="360"/>
+          <w:tab w:val="right" w:pos="10080"/>
+        </w:tabs>
+        <w:rPr>
+          <w:b/>
+          <w:bCs/>
+        </w:rPr>
+      </w:pPr>
+      <w:r>
+        <w:rPr>
+          <w:b/>
+          <w:bCs/>
+        </w:rPr>
+        <w:t>United States Coast Guard</w:t>
+      </w:r>
+      <w:r>
+        <w:rPr>
+          <w:b/>
+          <w:bCs/>
+        </w:rPr>
+        <w:tab/>
+        <w:t>April 2002 to July 2022</w:t>
       </w:r>
     </w:p>
     <w:p>
@@ -339,7 +338,7 @@
         <w:ind w:left="360"/>
       </w:pPr>
       <w:r>
-        <w:t>Supervised staff of 40 active duty and auxiliary personnel, in the execution of over 350 high-risk search and rescue and law enforcement missions annually; saved ~75 lives and preserved ~$1.25M maritime property annually</w:t>
+        <w:t>Advanced to the highest enlisted rank, Master Chief Petty Officer (E-9), 8 years ahead of professional growth point; earned #1 score on service-wide examination at 3 different pay grades (2013, 2016, 2019)</w:t>
       </w:r>
     </w:p>
     <w:p>
@@ -354,7 +353,13 @@
         <w:ind w:left="360"/>
       </w:pPr>
       <w:r>
-        <w:t>Aligned unit with strategic service goals and inspired team to achieve; led to 25% increase in operations, 75% increase in fisheries enforcement, and highest enforcement violation rate (22%) in New England</w:t>
+        <w:t xml:space="preserve">Earned highest possible Boat Forces certification as Surfman (2007) and assigned #392 in the </w:t>
+      </w:r>
+      <w:r>
+        <w:t xml:space="preserve">national </w:t>
+      </w:r>
+      <w:r>
+        <w:t>Surf Register. Held numerous other boat forces and law enforcement certifications.</w:t>
       </w:r>
     </w:p>
     <w:p>
@@ -365,19 +370,26 @@
         </w:numPr>
         <w:tabs>
           <w:tab w:val="left" w:pos="360"/>
-          <w:tab w:val="right" w:pos="10080"/>
-          <w:tab w:val="right" w:pos="10800"/>
         </w:tabs>
         <w:ind w:left="360"/>
       </w:pPr>
       <w:r>
-        <w:t xml:space="preserve">Represented boat stations on </w:t>
-      </w:r>
-      <w:r>
-        <w:t xml:space="preserve">selective </w:t>
-      </w:r>
-      <w:r>
-        <w:t>national advisory council (2018-2021); influenced service-wide policy reforms which improved workforce management and reduced operational risk</w:t>
+        <w:t>As Officer in Charge (2017-2022) s</w:t>
+      </w:r>
+      <w:r>
+        <w:t xml:space="preserve">upervised staff of </w:t>
+      </w:r>
+      <w:r>
+        <w:t>40</w:t>
+      </w:r>
+      <w:r>
+        <w:t xml:space="preserve"> active duty</w:t>
+      </w:r>
+      <w:r>
+        <w:t>, reserve,</w:t>
+      </w:r>
+      <w:r>
+        <w:t xml:space="preserve"> and auxiliary personnel, in the execution of over 350 high-risk search and rescue and law enforcement missions annually; saved ~75 lives and preserved ~$1.25M maritime property annually</w:t>
       </w:r>
     </w:p>
     <w:p>
@@ -388,33 +400,19 @@
         </w:numPr>
         <w:tabs>
           <w:tab w:val="left" w:pos="360"/>
-          <w:tab w:val="right" w:pos="9360"/>
+          <w:tab w:val="right" w:pos="10080"/>
+          <w:tab w:val="right" w:pos="10800"/>
         </w:tabs>
         <w:ind w:left="360"/>
       </w:pPr>
       <w:r>
-        <w:t xml:space="preserve">Collaborated with </w:t>
-      </w:r>
-      <w:r>
-        <w:t>global</w:t>
-      </w:r>
-      <w:r>
-        <w:t xml:space="preserve"> construction company to </w:t>
-      </w:r>
-      <w:r>
-        <w:t>develop safety policy/procedures for over-the-water construction staff</w:t>
-      </w:r>
-      <w:r>
-        <w:t xml:space="preserve"> (2017)</w:t>
-      </w:r>
-      <w:r>
-        <w:t>; developed and implemented PPE</w:t>
-      </w:r>
-      <w:r>
-        <w:t>/</w:t>
-      </w:r>
-      <w:r>
-        <w:t>MISHAP response plan and tested plan with joint agency drills</w:t>
+        <w:t xml:space="preserve">Represented boat stations on </w:t>
+      </w:r>
+      <w:r>
+        <w:t xml:space="preserve">selective </w:t>
+      </w:r>
+      <w:r>
+        <w:t>national advisory council (2018-2021); influenced service-wide policy reforms which improved workforce management and reduced operational risk</w:t>
       </w:r>
     </w:p>
     <w:p>
@@ -430,7 +428,10 @@
         <w:ind w:left="360"/>
       </w:pPr>
       <w:r>
-        <w:t>Trained/certified Federal, State, and Local partner agencies in maritime operations; resulted in 3x increase in operational capabilities in area of responsibility</w:t>
+        <w:t xml:space="preserve">Collaborated with </w:t>
+      </w:r>
+      <w:r>
+        <w:t>Federal, State, and Local partner agencies in maritime operations; trained/certified operators resulting in 3x increase in capabilities in area of responsibility</w:t>
       </w:r>
     </w:p>
     <w:p>
@@ -505,8 +506,8 @@
         <w:rPr>
           <w:b/>
           <w:color w:val="002060"/>
-          <w:sz w:val="14"/>
-          <w:szCs w:val="14"/>
+          <w:sz w:val="8"/>
+          <w:szCs w:val="8"/>
         </w:rPr>
       </w:pPr>
     </w:p>
@@ -556,15 +557,135 @@
         <w:rPr>
           <w:b/>
         </w:rPr>
-        <w:t>Weather Dashboard</w:t>
-      </w:r>
-      <w:r>
-        <w:rPr>
-          <w:b/>
-        </w:rPr>
-        <w:t xml:space="preserve"> - </w:t>
+        <w:t>Real W</w:t>
+      </w:r>
+      <w:r>
+        <w:rPr>
+          <w:b/>
+        </w:rPr>
+        <w:t>eather</w:t>
+      </w:r>
+      <w:r>
+        <w:rPr>
+          <w:b/>
+        </w:rPr>
+        <w:t xml:space="preserve"> </w:t>
+      </w:r>
+      <w:r>
+        <w:rPr>
+          <w:b/>
+        </w:rPr>
+        <w:t>-</w:t>
+      </w:r>
+      <w:r>
+        <w:rPr>
+          <w:b/>
+        </w:rPr>
+        <w:t xml:space="preserve"> </w:t>
       </w:r>
       <w:hyperlink r:id="rId10" w:history="1">
+        <w:r>
+          <w:rPr>
+            <w:rStyle w:val="Hyperlink"/>
+            <w:bCs/>
+          </w:rPr>
+          <w:t>realwx.net</w:t>
+        </w:r>
+      </w:hyperlink>
+      <w:r>
+        <w:t xml:space="preserve"> (</w:t>
+      </w:r>
+      <w:r>
+        <w:t>May</w:t>
+      </w:r>
+      <w:r>
+        <w:t xml:space="preserve"> 2022</w:t>
+      </w:r>
+      <w:r>
+        <w:t>)</w:t>
+      </w:r>
+    </w:p>
+    <w:p>
+      <w:pPr>
+        <w:numPr>
+          <w:ilvl w:val="0"/>
+          <w:numId w:val="3"/>
+        </w:numPr>
+        <w:tabs>
+          <w:tab w:val="left" w:pos="360"/>
+        </w:tabs>
+      </w:pPr>
+      <w:r>
+        <w:t xml:space="preserve">Designed and implemented </w:t>
+      </w:r>
+      <w:r>
+        <w:t>mobile-first, single page weather application</w:t>
+      </w:r>
+    </w:p>
+    <w:p>
+      <w:pPr>
+        <w:numPr>
+          <w:ilvl w:val="0"/>
+          <w:numId w:val="3"/>
+        </w:numPr>
+        <w:tabs>
+          <w:tab w:val="left" w:pos="360"/>
+        </w:tabs>
+      </w:pPr>
+      <w:r>
+        <w:t>Leveraged several publicly available web services (weather, geolocation/geocoding, IP location)</w:t>
+      </w:r>
+    </w:p>
+    <w:p>
+      <w:pPr>
+        <w:numPr>
+          <w:ilvl w:val="0"/>
+          <w:numId w:val="3"/>
+        </w:numPr>
+        <w:tabs>
+          <w:tab w:val="left" w:pos="360"/>
+        </w:tabs>
+      </w:pPr>
+      <w:r>
+        <w:t xml:space="preserve">Technologies Used: </w:t>
+      </w:r>
+      <w:r>
+        <w:t xml:space="preserve">AngularJS, HTML, CSS, Grunt, </w:t>
+      </w:r>
+      <w:r>
+        <w:t xml:space="preserve">AWS Route 53, AWS S3, AWS </w:t>
+      </w:r>
+      <w:proofErr w:type="spellStart"/>
+      <w:r>
+        <w:t>Cloudfront</w:t>
+      </w:r>
+      <w:proofErr w:type="spellEnd"/>
+    </w:p>
+    <w:p>
+      <w:pPr>
+        <w:tabs>
+          <w:tab w:val="left" w:pos="360"/>
+        </w:tabs>
+        <w:ind w:left="360"/>
+        <w:rPr>
+          <w:sz w:val="8"/>
+          <w:szCs w:val="8"/>
+        </w:rPr>
+      </w:pPr>
+    </w:p>
+    <w:p>
+      <w:pPr>
+        <w:tabs>
+          <w:tab w:val="left" w:pos="360"/>
+        </w:tabs>
+      </w:pPr>
+      <w:r>
+        <w:rPr>
+          <w:b/>
+        </w:rPr>
+        <w:t xml:space="preserve">Weather Dashboard - </w:t>
+      </w:r>
+      <w:hyperlink r:id="rId11" w:history="1">
         <w:r>
           <w:rPr>
             <w:rStyle w:val="Hyperlink"/>
@@ -594,10 +715,7 @@
         </w:tabs>
       </w:pPr>
       <w:r>
-        <w:t>Designed and implemented w</w:t>
-      </w:r>
-      <w:r>
-        <w:t>eather dashboard tailored to the needs of Coast Guard surf stations</w:t>
+        <w:t>Designed and implemented weather dashboard tailored to the needs of Coast Guard surf stations</w:t>
       </w:r>
     </w:p>
     <w:p>
@@ -628,40 +746,7 @@
         <w:t xml:space="preserve">Technologies Used: </w:t>
       </w:r>
       <w:r>
-        <w:t>Spring</w:t>
-      </w:r>
-      <w:r>
-        <w:t xml:space="preserve"> Boot</w:t>
-      </w:r>
-      <w:r>
-        <w:t xml:space="preserve">, </w:t>
-      </w:r>
-      <w:r>
-        <w:t>Thymeleaf</w:t>
-      </w:r>
-      <w:r>
-        <w:t xml:space="preserve">, </w:t>
-      </w:r>
-      <w:r>
-        <w:t>H2</w:t>
-      </w:r>
-      <w:r>
-        <w:t xml:space="preserve">, </w:t>
-      </w:r>
-      <w:r>
-        <w:t>HTML</w:t>
-      </w:r>
-      <w:r>
-        <w:t xml:space="preserve">, </w:t>
-      </w:r>
-      <w:r>
-        <w:t xml:space="preserve">CSS, </w:t>
-      </w:r>
-      <w:r>
-        <w:t xml:space="preserve">AWS, </w:t>
-      </w:r>
-      <w:r>
-        <w:t>Java</w:t>
+        <w:t>Spring Boot, Thymeleaf, H2, HTML, CSS, AWS, Java</w:t>
       </w:r>
     </w:p>
     <w:p>
@@ -688,7 +773,7 @@
         </w:rPr>
         <w:t xml:space="preserve">Personal Portfolio - </w:t>
       </w:r>
-      <w:hyperlink r:id="rId11" w:history="1">
+      <w:hyperlink r:id="rId12" w:history="1">
         <w:r>
           <w:rPr>
             <w:rStyle w:val="Hyperlink"/>
@@ -779,7 +864,13 @@
         <w:rPr>
           <w:b/>
         </w:rPr>
-        <w:t xml:space="preserve">BigCalculator </w:t>
+        <w:t>Minesweeper Replica</w:t>
+      </w:r>
+      <w:r>
+        <w:rPr>
+          <w:b/>
+        </w:rPr>
+        <w:t xml:space="preserve"> </w:t>
       </w:r>
       <w:r>
         <w:rPr>
@@ -787,40 +878,43 @@
         </w:rPr>
         <w:t xml:space="preserve">- </w:t>
       </w:r>
-      <w:hyperlink r:id="rId12" w:history="1">
+      <w:hyperlink r:id="rId13" w:history="1">
         <w:r>
           <w:rPr>
             <w:rStyle w:val="Hyperlink"/>
+            <w:bCs/>
           </w:rPr>
-          <w:t>github.com/big-calculator</w:t>
+          <w:t>https://gith</w:t>
+        </w:r>
+        <w:r>
+          <w:rPr>
+            <w:rStyle w:val="Hyperlink"/>
+            <w:bCs/>
+          </w:rPr>
+          <w:t>u</w:t>
+        </w:r>
+        <w:r>
+          <w:rPr>
+            <w:rStyle w:val="Hyperlink"/>
+            <w:bCs/>
+          </w:rPr>
+          <w:t>b.com/minesweeper</w:t>
         </w:r>
       </w:hyperlink>
       <w:r>
+        <w:rPr>
+          <w:b/>
+        </w:rPr>
         <w:t xml:space="preserve"> </w:t>
       </w:r>
       <w:r>
         <w:t>(</w:t>
       </w:r>
       <w:r>
-        <w:t>Project Manager</w:t>
-      </w:r>
-      <w:r>
-        <w:t>/</w:t>
-      </w:r>
-      <w:r>
-        <w:t xml:space="preserve">Design Lead, </w:t>
-      </w:r>
-      <w:r>
-        <w:t xml:space="preserve">Software Engineering </w:t>
-      </w:r>
-      <w:r>
-        <w:t>course project</w:t>
-      </w:r>
-      <w:r>
-        <w:t xml:space="preserve"> </w:t>
-      </w:r>
-      <w:r>
-        <w:t>2021)</w:t>
+        <w:t>January 2022</w:t>
+      </w:r>
+      <w:r>
+        <w:t>)</w:t>
       </w:r>
     </w:p>
     <w:p>
@@ -834,13 +928,7 @@
         </w:tabs>
       </w:pPr>
       <w:r>
-        <w:t xml:space="preserve">Led </w:t>
-      </w:r>
-      <w:r>
-        <w:t>three-member</w:t>
-      </w:r>
-      <w:r>
-        <w:t>, remote team to develop Windows calculator application capable of calculations with up to 100-digit precision</w:t>
+        <w:t>Implemented Minesweeper clone for Windows using Java</w:t>
       </w:r>
     </w:p>
     <w:p>
@@ -852,39 +940,16 @@
         <w:tabs>
           <w:tab w:val="left" w:pos="360"/>
         </w:tabs>
-      </w:pPr>
-      <w:r>
-        <w:t>Designed and implemented app using model-view-presenter architecture</w:t>
-      </w:r>
-    </w:p>
-    <w:p>
-      <w:pPr>
-        <w:numPr>
-          <w:ilvl w:val="0"/>
-          <w:numId w:val="2"/>
-        </w:numPr>
-        <w:tabs>
-          <w:tab w:val="left" w:pos="360"/>
-        </w:tabs>
         <w:rPr>
           <w:sz w:val="18"/>
           <w:szCs w:val="18"/>
         </w:rPr>
       </w:pPr>
       <w:r>
-        <w:t xml:space="preserve">Technologies Used: Java, JUnit, </w:t>
-      </w:r>
-      <w:r>
-        <w:t>Launch4J, Inno Setup</w:t>
-      </w:r>
-      <w:r>
-        <w:t>, Git/</w:t>
-      </w:r>
-      <w:r>
-        <w:t>GitHub</w:t>
-      </w:r>
-      <w:r>
-        <w:t>, UML, Google Drive, Discord</w:t>
+        <w:t xml:space="preserve">Technologies Used: Java, </w:t>
+      </w:r>
+      <w:r>
+        <w:t>Launch4J, InnoSetup</w:t>
       </w:r>
     </w:p>
     <w:p>
@@ -991,8 +1056,8 @@
         <w:rPr>
           <w:b/>
           <w:color w:val="002060"/>
-          <w:sz w:val="14"/>
-          <w:szCs w:val="14"/>
+          <w:sz w:val="8"/>
+          <w:szCs w:val="8"/>
         </w:rPr>
       </w:pPr>
     </w:p>
@@ -1133,8 +1198,8 @@
     <w:p>
       <w:pPr>
         <w:rPr>
-          <w:sz w:val="14"/>
-          <w:szCs w:val="14"/>
+          <w:sz w:val="8"/>
+          <w:szCs w:val="8"/>
         </w:rPr>
       </w:pPr>
     </w:p>
@@ -1186,17 +1251,17 @@
         </w:tabs>
       </w:pPr>
       <w:r>
-        <w:t>Languages:</w:t>
+        <w:t>Languages</w:t>
+      </w:r>
+      <w:r>
+        <w:t>:</w:t>
       </w:r>
       <w:r>
         <w:tab/>
-        <w:t xml:space="preserve">Java, Python, SQL, C, </w:t>
-      </w:r>
-      <w:r>
-        <w:t xml:space="preserve">JavaScript, </w:t>
-      </w:r>
-      <w:r>
-        <w:t>HTML, CSS</w:t>
+        <w:t>Java,</w:t>
+      </w:r>
+      <w:r>
+        <w:t xml:space="preserve"> SQL, JavaScript/jQuery, HTML, CSS/SASS</w:t>
       </w:r>
     </w:p>
     <w:p>
@@ -1215,68 +1280,42 @@
       </w:r>
       <w:r>
         <w:tab/>
-      </w:r>
-      <w:r>
-        <w:t xml:space="preserve">Amazon Web Services, </w:t>
-      </w:r>
-      <w:r>
         <w:t>Spring,</w:t>
       </w:r>
       <w:r>
         <w:t xml:space="preserve"> Hibernate,</w:t>
       </w:r>
       <w:r>
+        <w:t xml:space="preserve"> Thymeleaf,</w:t>
+      </w:r>
+      <w:r>
         <w:t xml:space="preserve"> </w:t>
       </w:r>
       <w:r>
         <w:t xml:space="preserve">REST, </w:t>
       </w:r>
       <w:r>
-        <w:t>NoSQL, Git</w:t>
-      </w:r>
-      <w:r>
-        <w:t>/GitHub</w:t>
-      </w:r>
-      <w:r>
-        <w:t>,</w:t>
-      </w:r>
-      <w:r>
-        <w:t xml:space="preserve"> Eclipse,</w:t>
+        <w:t xml:space="preserve">AngularJS, Bootstrap, </w:t>
+      </w:r>
+      <w:r>
+        <w:t xml:space="preserve">Agile, </w:t>
+      </w:r>
+      <w:r>
+        <w:t>Git</w:t>
+      </w:r>
+      <w:r>
+        <w:t>, Jira, Sourcetree,</w:t>
       </w:r>
       <w:r>
         <w:t xml:space="preserve"> </w:t>
       </w:r>
       <w:r>
-        <w:t>VS Code, Vim</w:t>
-      </w:r>
-    </w:p>
-    <w:p>
-      <w:pPr>
-        <w:numPr>
-          <w:ilvl w:val="0"/>
-          <w:numId w:val="1"/>
-        </w:numPr>
-        <w:tabs>
-          <w:tab w:val="left" w:pos="360"/>
-          <w:tab w:val="left" w:pos="1620"/>
-        </w:tabs>
-      </w:pPr>
-      <w:r>
-        <w:t>Other:</w:t>
-      </w:r>
-      <w:r>
-        <w:tab/>
-      </w:r>
-      <w:r>
-        <w:t xml:space="preserve">Cloud Computing, </w:t>
-      </w:r>
-      <w:r>
-        <w:t>Machine Learning, Data Mining, Data Structures &amp; Algorithms</w:t>
+        <w:t>AWS</w:t>
       </w:r>
     </w:p>
     <w:sectPr>
-      <w:headerReference w:type="default" r:id="rId13"/>
-      <w:footerReference w:type="default" r:id="rId14"/>
+      <w:headerReference w:type="default" r:id="rId14"/>
+      <w:footerReference w:type="default" r:id="rId15"/>
       <w:type w:val="continuous"/>
       <w:pgSz w:w="12240" w:h="15840" w:code="1"/>
       <w:pgMar w:top="1080" w:right="1080" w:bottom="1080" w:left="1080" w:header="720" w:footer="720" w:gutter="0"/>
@@ -1288,7 +1327,7 @@
 </file>
 
 <file path=word/endnotes.xml><?xml version="1.0" encoding="utf-8"?>
-<w:endnotes xmlns:wpc="http://schemas.microsoft.com/office/word/2010/wordprocessingCanvas" xmlns:cx="http://schemas.microsoft.com/office/drawing/2014/chartex" xmlns:cx1="http://schemas.microsoft.com/office/drawing/2015/9/8/chartex" xmlns:cx2="http://schemas.microsoft.com/office/drawing/2015/10/21/chartex" xmlns:cx3="http://schemas.microsoft.com/office/drawing/2016/5/9/chartex" xmlns:cx4="http://schemas.microsoft.com/office/drawing/2016/5/10/chartex" xmlns:cx5="http://schemas.microsoft.com/office/drawing/2016/5/11/chartex" xmlns:cx6="http://schemas.microsoft.com/office/drawing/2016/5/12/chartex" xmlns:cx7="http://schemas.microsoft.com/office/drawing/2016/5/13/chartex" xmlns:cx8="http://schemas.microsoft.com/office/drawing/2016/5/14/chartex" xmlns:mc="http://schemas.openxmlformats.org/markup-compatibility/2006" xmlns:aink="http://schemas.microsoft.com/office/drawing/2016/ink" xmlns:am3d="http://schemas.microsoft.com/office/drawing/2017/model3d" xmlns:o="urn:schemas-microsoft-com:office:office" xmlns:r="http://schemas.openxmlformats.org/officeDocument/2006/relationships" xmlns:m="http://schemas.openxmlformats.org/officeDocument/2006/math" xmlns:v="urn:schemas-microsoft-com:vml" xmlns:wp14="http://schemas.microsoft.com/office/word/2010/wordprocessingDrawing" xmlns:wp="http://schemas.openxmlformats.org/drawingml/2006/wordprocessingDrawing" xmlns:w10="urn:schemas-microsoft-com:office:word" xmlns:w="http://schemas.openxmlformats.org/wordprocessingml/2006/main" xmlns:w14="http://schemas.microsoft.com/office/word/2010/wordml" xmlns:w15="http://schemas.microsoft.com/office/word/2012/wordml" xmlns:w16cex="http://schemas.microsoft.com/office/word/2018/wordml/cex" xmlns:w16cid="http://schemas.microsoft.com/office/word/2016/wordml/cid" xmlns:w16="http://schemas.microsoft.com/office/word/2018/wordml" xmlns:w16sdtdh="http://schemas.microsoft.com/office/word/2020/wordml/sdtdatahash" xmlns:w16se="http://schemas.microsoft.com/office/word/2015/wordml/symex" xmlns:wpg="http://schemas.microsoft.com/office/word/2010/wordprocessingGroup" xmlns:wpi="http://schemas.microsoft.com/office/word/2010/wordprocessingInk" xmlns:wne="http://schemas.microsoft.com/office/word/2006/wordml" xmlns:wps="http://schemas.microsoft.com/office/word/2010/wordprocessingShape" mc:Ignorable="w14 w15 w16se w16cid w16 w16cex w16sdtdh wp14">
+<w:endnotes xmlns:wpc="http://schemas.microsoft.com/office/word/2010/wordprocessingCanvas" xmlns:cx="http://schemas.microsoft.com/office/drawing/2014/chartex" xmlns:cx1="http://schemas.microsoft.com/office/drawing/2015/9/8/chartex" xmlns:cx2="http://schemas.microsoft.com/office/drawing/2015/10/21/chartex" xmlns:cx3="http://schemas.microsoft.com/office/drawing/2016/5/9/chartex" xmlns:cx4="http://schemas.microsoft.com/office/drawing/2016/5/10/chartex" xmlns:cx5="http://schemas.microsoft.com/office/drawing/2016/5/11/chartex" xmlns:cx6="http://schemas.microsoft.com/office/drawing/2016/5/12/chartex" xmlns:cx7="http://schemas.microsoft.com/office/drawing/2016/5/13/chartex" xmlns:cx8="http://schemas.microsoft.com/office/drawing/2016/5/14/chartex" xmlns:mc="http://schemas.openxmlformats.org/markup-compatibility/2006" xmlns:aink="http://schemas.microsoft.com/office/drawing/2016/ink" xmlns:am3d="http://schemas.microsoft.com/office/drawing/2017/model3d" xmlns:o="urn:schemas-microsoft-com:office:office" xmlns:oel="http://schemas.microsoft.com/office/2019/extlst" xmlns:r="http://schemas.openxmlformats.org/officeDocument/2006/relationships" xmlns:m="http://schemas.openxmlformats.org/officeDocument/2006/math" xmlns:v="urn:schemas-microsoft-com:vml" xmlns:wp14="http://schemas.microsoft.com/office/word/2010/wordprocessingDrawing" xmlns:wp="http://schemas.openxmlformats.org/drawingml/2006/wordprocessingDrawing" xmlns:w10="urn:schemas-microsoft-com:office:word" xmlns:w="http://schemas.openxmlformats.org/wordprocessingml/2006/main" xmlns:w14="http://schemas.microsoft.com/office/word/2010/wordml" xmlns:w15="http://schemas.microsoft.com/office/word/2012/wordml" xmlns:w16cex="http://schemas.microsoft.com/office/word/2018/wordml/cex" xmlns:w16cid="http://schemas.microsoft.com/office/word/2016/wordml/cid" xmlns:w16="http://schemas.microsoft.com/office/word/2018/wordml" xmlns:w16sdtdh="http://schemas.microsoft.com/office/word/2020/wordml/sdtdatahash" xmlns:w16se="http://schemas.microsoft.com/office/word/2015/wordml/symex" xmlns:wpg="http://schemas.microsoft.com/office/word/2010/wordprocessingGroup" xmlns:wpi="http://schemas.microsoft.com/office/word/2010/wordprocessingInk" xmlns:wne="http://schemas.microsoft.com/office/word/2006/wordml" xmlns:wps="http://schemas.microsoft.com/office/word/2010/wordprocessingShape" mc:Ignorable="w14 w15 w16se w16cid w16 w16cex w16sdtdh wp14">
   <w:endnote w:type="separator" w:id="-1">
     <w:p>
       <w:r>
@@ -1307,7 +1346,7 @@
 </file>
 
 <file path=word/footer1.xml><?xml version="1.0" encoding="utf-8"?>
-<w:ftr xmlns:wpc="http://schemas.microsoft.com/office/word/2010/wordprocessingCanvas" xmlns:cx="http://schemas.microsoft.com/office/drawing/2014/chartex" xmlns:cx1="http://schemas.microsoft.com/office/drawing/2015/9/8/chartex" xmlns:cx2="http://schemas.microsoft.com/office/drawing/2015/10/21/chartex" xmlns:cx3="http://schemas.microsoft.com/office/drawing/2016/5/9/chartex" xmlns:cx4="http://schemas.microsoft.com/office/drawing/2016/5/10/chartex" xmlns:cx5="http://schemas.microsoft.com/office/drawing/2016/5/11/chartex" xmlns:cx6="http://schemas.microsoft.com/office/drawing/2016/5/12/chartex" xmlns:cx7="http://schemas.microsoft.com/office/drawing/2016/5/13/chartex" xmlns:cx8="http://schemas.microsoft.com/office/drawing/2016/5/14/chartex" xmlns:mc="http://schemas.openxmlformats.org/markup-compatibility/2006" xmlns:aink="http://schemas.microsoft.com/office/drawing/2016/ink" xmlns:am3d="http://schemas.microsoft.com/office/drawing/2017/model3d" xmlns:o="urn:schemas-microsoft-com:office:office" xmlns:r="http://schemas.openxmlformats.org/officeDocument/2006/relationships" xmlns:m="http://schemas.openxmlformats.org/officeDocument/2006/math" xmlns:v="urn:schemas-microsoft-com:vml" xmlns:wp14="http://schemas.microsoft.com/office/word/2010/wordprocessingDrawing" xmlns:wp="http://schemas.openxmlformats.org/drawingml/2006/wordprocessingDrawing" xmlns:w10="urn:schemas-microsoft-com:office:word" xmlns:w="http://schemas.openxmlformats.org/wordprocessingml/2006/main" xmlns:w14="http://schemas.microsoft.com/office/word/2010/wordml" xmlns:w15="http://schemas.microsoft.com/office/word/2012/wordml" xmlns:w16cex="http://schemas.microsoft.com/office/word/2018/wordml/cex" xmlns:w16cid="http://schemas.microsoft.com/office/word/2016/wordml/cid" xmlns:w16="http://schemas.microsoft.com/office/word/2018/wordml" xmlns:w16sdtdh="http://schemas.microsoft.com/office/word/2020/wordml/sdtdatahash" xmlns:w16se="http://schemas.microsoft.com/office/word/2015/wordml/symex" xmlns:wpg="http://schemas.microsoft.com/office/word/2010/wordprocessingGroup" xmlns:wpi="http://schemas.microsoft.com/office/word/2010/wordprocessingInk" xmlns:wne="http://schemas.microsoft.com/office/word/2006/wordml" xmlns:wps="http://schemas.microsoft.com/office/word/2010/wordprocessingShape" mc:Ignorable="w14 w15 w16se w16cid w16 w16cex w16sdtdh wp14">
+<w:ftr xmlns:wpc="http://schemas.microsoft.com/office/word/2010/wordprocessingCanvas" xmlns:cx="http://schemas.microsoft.com/office/drawing/2014/chartex" xmlns:cx1="http://schemas.microsoft.com/office/drawing/2015/9/8/chartex" xmlns:cx2="http://schemas.microsoft.com/office/drawing/2015/10/21/chartex" xmlns:cx3="http://schemas.microsoft.com/office/drawing/2016/5/9/chartex" xmlns:cx4="http://schemas.microsoft.com/office/drawing/2016/5/10/chartex" xmlns:cx5="http://schemas.microsoft.com/office/drawing/2016/5/11/chartex" xmlns:cx6="http://schemas.microsoft.com/office/drawing/2016/5/12/chartex" xmlns:cx7="http://schemas.microsoft.com/office/drawing/2016/5/13/chartex" xmlns:cx8="http://schemas.microsoft.com/office/drawing/2016/5/14/chartex" xmlns:mc="http://schemas.openxmlformats.org/markup-compatibility/2006" xmlns:aink="http://schemas.microsoft.com/office/drawing/2016/ink" xmlns:am3d="http://schemas.microsoft.com/office/drawing/2017/model3d" xmlns:o="urn:schemas-microsoft-com:office:office" xmlns:oel="http://schemas.microsoft.com/office/2019/extlst" xmlns:r="http://schemas.openxmlformats.org/officeDocument/2006/relationships" xmlns:m="http://schemas.openxmlformats.org/officeDocument/2006/math" xmlns:v="urn:schemas-microsoft-com:vml" xmlns:wp14="http://schemas.microsoft.com/office/word/2010/wordprocessingDrawing" xmlns:wp="http://schemas.openxmlformats.org/drawingml/2006/wordprocessingDrawing" xmlns:w10="urn:schemas-microsoft-com:office:word" xmlns:w="http://schemas.openxmlformats.org/wordprocessingml/2006/main" xmlns:w14="http://schemas.microsoft.com/office/word/2010/wordml" xmlns:w15="http://schemas.microsoft.com/office/word/2012/wordml" xmlns:w16cex="http://schemas.microsoft.com/office/word/2018/wordml/cex" xmlns:w16cid="http://schemas.microsoft.com/office/word/2016/wordml/cid" xmlns:w16="http://schemas.microsoft.com/office/word/2018/wordml" xmlns:w16sdtdh="http://schemas.microsoft.com/office/word/2020/wordml/sdtdatahash" xmlns:w16se="http://schemas.microsoft.com/office/word/2015/wordml/symex" xmlns:wpg="http://schemas.microsoft.com/office/word/2010/wordprocessingGroup" xmlns:wpi="http://schemas.microsoft.com/office/word/2010/wordprocessingInk" xmlns:wne="http://schemas.microsoft.com/office/word/2006/wordml" xmlns:wps="http://schemas.microsoft.com/office/word/2010/wordprocessingShape" mc:Ignorable="w14 w15 w16se w16cid w16 w16cex w16sdtdh wp14">
   <w:p>
     <w:pPr>
       <w:pBdr>
@@ -1380,7 +1419,7 @@
 </file>
 
 <file path=word/footnotes.xml><?xml version="1.0" encoding="utf-8"?>
-<w:footnotes xmlns:wpc="http://schemas.microsoft.com/office/word/2010/wordprocessingCanvas" xmlns:cx="http://schemas.microsoft.com/office/drawing/2014/chartex" xmlns:cx1="http://schemas.microsoft.com/office/drawing/2015/9/8/chartex" xmlns:cx2="http://schemas.microsoft.com/office/drawing/2015/10/21/chartex" xmlns:cx3="http://schemas.microsoft.com/office/drawing/2016/5/9/chartex" xmlns:cx4="http://schemas.microsoft.com/office/drawing/2016/5/10/chartex" xmlns:cx5="http://schemas.microsoft.com/office/drawing/2016/5/11/chartex" xmlns:cx6="http://schemas.microsoft.com/office/drawing/2016/5/12/chartex" xmlns:cx7="http://schemas.microsoft.com/office/drawing/2016/5/13/chartex" xmlns:cx8="http://schemas.microsoft.com/office/drawing/2016/5/14/chartex" xmlns:mc="http://schemas.openxmlformats.org/markup-compatibility/2006" xmlns:aink="http://schemas.microsoft.com/office/drawing/2016/ink" xmlns:am3d="http://schemas.microsoft.com/office/drawing/2017/model3d" xmlns:o="urn:schemas-microsoft-com:office:office" xmlns:r="http://schemas.openxmlformats.org/officeDocument/2006/relationships" xmlns:m="http://schemas.openxmlformats.org/officeDocument/2006/math" xmlns:v="urn:schemas-microsoft-com:vml" xmlns:wp14="http://schemas.microsoft.com/office/word/2010/wordprocessingDrawing" xmlns:wp="http://schemas.openxmlformats.org/drawingml/2006/wordprocessingDrawing" xmlns:w10="urn:schemas-microsoft-com:office:word" xmlns:w="http://schemas.openxmlformats.org/wordprocessingml/2006/main" xmlns:w14="http://schemas.microsoft.com/office/word/2010/wordml" xmlns:w15="http://schemas.microsoft.com/office/word/2012/wordml" xmlns:w16cex="http://schemas.microsoft.com/office/word/2018/wordml/cex" xmlns:w16cid="http://schemas.microsoft.com/office/word/2016/wordml/cid" xmlns:w16="http://schemas.microsoft.com/office/word/2018/wordml" xmlns:w16sdtdh="http://schemas.microsoft.com/office/word/2020/wordml/sdtdatahash" xmlns:w16se="http://schemas.microsoft.com/office/word/2015/wordml/symex" xmlns:wpg="http://schemas.microsoft.com/office/word/2010/wordprocessingGroup" xmlns:wpi="http://schemas.microsoft.com/office/word/2010/wordprocessingInk" xmlns:wne="http://schemas.microsoft.com/office/word/2006/wordml" xmlns:wps="http://schemas.microsoft.com/office/word/2010/wordprocessingShape" mc:Ignorable="w14 w15 w16se w16cid w16 w16cex w16sdtdh wp14">
+<w:footnotes xmlns:wpc="http://schemas.microsoft.com/office/word/2010/wordprocessingCanvas" xmlns:cx="http://schemas.microsoft.com/office/drawing/2014/chartex" xmlns:cx1="http://schemas.microsoft.com/office/drawing/2015/9/8/chartex" xmlns:cx2="http://schemas.microsoft.com/office/drawing/2015/10/21/chartex" xmlns:cx3="http://schemas.microsoft.com/office/drawing/2016/5/9/chartex" xmlns:cx4="http://schemas.microsoft.com/office/drawing/2016/5/10/chartex" xmlns:cx5="http://schemas.microsoft.com/office/drawing/2016/5/11/chartex" xmlns:cx6="http://schemas.microsoft.com/office/drawing/2016/5/12/chartex" xmlns:cx7="http://schemas.microsoft.com/office/drawing/2016/5/13/chartex" xmlns:cx8="http://schemas.microsoft.com/office/drawing/2016/5/14/chartex" xmlns:mc="http://schemas.openxmlformats.org/markup-compatibility/2006" xmlns:aink="http://schemas.microsoft.com/office/drawing/2016/ink" xmlns:am3d="http://schemas.microsoft.com/office/drawing/2017/model3d" xmlns:o="urn:schemas-microsoft-com:office:office" xmlns:oel="http://schemas.microsoft.com/office/2019/extlst" xmlns:r="http://schemas.openxmlformats.org/officeDocument/2006/relationships" xmlns:m="http://schemas.openxmlformats.org/officeDocument/2006/math" xmlns:v="urn:schemas-microsoft-com:vml" xmlns:wp14="http://schemas.microsoft.com/office/word/2010/wordprocessingDrawing" xmlns:wp="http://schemas.openxmlformats.org/drawingml/2006/wordprocessingDrawing" xmlns:w10="urn:schemas-microsoft-com:office:word" xmlns:w="http://schemas.openxmlformats.org/wordprocessingml/2006/main" xmlns:w14="http://schemas.microsoft.com/office/word/2010/wordml" xmlns:w15="http://schemas.microsoft.com/office/word/2012/wordml" xmlns:w16cex="http://schemas.microsoft.com/office/word/2018/wordml/cex" xmlns:w16cid="http://schemas.microsoft.com/office/word/2016/wordml/cid" xmlns:w16="http://schemas.microsoft.com/office/word/2018/wordml" xmlns:w16sdtdh="http://schemas.microsoft.com/office/word/2020/wordml/sdtdatahash" xmlns:w16se="http://schemas.microsoft.com/office/word/2015/wordml/symex" xmlns:wpg="http://schemas.microsoft.com/office/word/2010/wordprocessingGroup" xmlns:wpi="http://schemas.microsoft.com/office/word/2010/wordprocessingInk" xmlns:wne="http://schemas.microsoft.com/office/word/2006/wordml" xmlns:wps="http://schemas.microsoft.com/office/word/2010/wordprocessingShape" mc:Ignorable="w14 w15 w16se w16cid w16 w16cex w16sdtdh wp14">
   <w:footnote w:type="separator" w:id="-1">
     <w:p>
       <w:r>
@@ -1399,7 +1438,7 @@
 </file>
 
 <file path=word/header1.xml><?xml version="1.0" encoding="utf-8"?>
-<w:hdr xmlns:wpc="http://schemas.microsoft.com/office/word/2010/wordprocessingCanvas" xmlns:cx="http://schemas.microsoft.com/office/drawing/2014/chartex" xmlns:cx1="http://schemas.microsoft.com/office/drawing/2015/9/8/chartex" xmlns:cx2="http://schemas.microsoft.com/office/drawing/2015/10/21/chartex" xmlns:cx3="http://schemas.microsoft.com/office/drawing/2016/5/9/chartex" xmlns:cx4="http://schemas.microsoft.com/office/drawing/2016/5/10/chartex" xmlns:cx5="http://schemas.microsoft.com/office/drawing/2016/5/11/chartex" xmlns:cx6="http://schemas.microsoft.com/office/drawing/2016/5/12/chartex" xmlns:cx7="http://schemas.microsoft.com/office/drawing/2016/5/13/chartex" xmlns:cx8="http://schemas.microsoft.com/office/drawing/2016/5/14/chartex" xmlns:mc="http://schemas.openxmlformats.org/markup-compatibility/2006" xmlns:aink="http://schemas.microsoft.com/office/drawing/2016/ink" xmlns:am3d="http://schemas.microsoft.com/office/drawing/2017/model3d" xmlns:o="urn:schemas-microsoft-com:office:office" xmlns:r="http://schemas.openxmlformats.org/officeDocument/2006/relationships" xmlns:m="http://schemas.openxmlformats.org/officeDocument/2006/math" xmlns:v="urn:schemas-microsoft-com:vml" xmlns:wp14="http://schemas.microsoft.com/office/word/2010/wordprocessingDrawing" xmlns:wp="http://schemas.openxmlformats.org/drawingml/2006/wordprocessingDrawing" xmlns:w10="urn:schemas-microsoft-com:office:word" xmlns:w="http://schemas.openxmlformats.org/wordprocessingml/2006/main" xmlns:w14="http://schemas.microsoft.com/office/word/2010/wordml" xmlns:w15="http://schemas.microsoft.com/office/word/2012/wordml" xmlns:w16cex="http://schemas.microsoft.com/office/word/2018/wordml/cex" xmlns:w16cid="http://schemas.microsoft.com/office/word/2016/wordml/cid" xmlns:w16="http://schemas.microsoft.com/office/word/2018/wordml" xmlns:w16sdtdh="http://schemas.microsoft.com/office/word/2020/wordml/sdtdatahash" xmlns:w16se="http://schemas.microsoft.com/office/word/2015/wordml/symex" xmlns:wpg="http://schemas.microsoft.com/office/word/2010/wordprocessingGroup" xmlns:wpi="http://schemas.microsoft.com/office/word/2010/wordprocessingInk" xmlns:wne="http://schemas.microsoft.com/office/word/2006/wordml" xmlns:wps="http://schemas.microsoft.com/office/word/2010/wordprocessingShape" mc:Ignorable="w14 w15 w16se w16cid w16 w16cex w16sdtdh wp14">
+<w:hdr xmlns:wpc="http://schemas.microsoft.com/office/word/2010/wordprocessingCanvas" xmlns:cx="http://schemas.microsoft.com/office/drawing/2014/chartex" xmlns:cx1="http://schemas.microsoft.com/office/drawing/2015/9/8/chartex" xmlns:cx2="http://schemas.microsoft.com/office/drawing/2015/10/21/chartex" xmlns:cx3="http://schemas.microsoft.com/office/drawing/2016/5/9/chartex" xmlns:cx4="http://schemas.microsoft.com/office/drawing/2016/5/10/chartex" xmlns:cx5="http://schemas.microsoft.com/office/drawing/2016/5/11/chartex" xmlns:cx6="http://schemas.microsoft.com/office/drawing/2016/5/12/chartex" xmlns:cx7="http://schemas.microsoft.com/office/drawing/2016/5/13/chartex" xmlns:cx8="http://schemas.microsoft.com/office/drawing/2016/5/14/chartex" xmlns:mc="http://schemas.openxmlformats.org/markup-compatibility/2006" xmlns:aink="http://schemas.microsoft.com/office/drawing/2016/ink" xmlns:am3d="http://schemas.microsoft.com/office/drawing/2017/model3d" xmlns:o="urn:schemas-microsoft-com:office:office" xmlns:oel="http://schemas.microsoft.com/office/2019/extlst" xmlns:r="http://schemas.openxmlformats.org/officeDocument/2006/relationships" xmlns:m="http://schemas.openxmlformats.org/officeDocument/2006/math" xmlns:v="urn:schemas-microsoft-com:vml" xmlns:wp14="http://schemas.microsoft.com/office/word/2010/wordprocessingDrawing" xmlns:wp="http://schemas.openxmlformats.org/drawingml/2006/wordprocessingDrawing" xmlns:w10="urn:schemas-microsoft-com:office:word" xmlns:w="http://schemas.openxmlformats.org/wordprocessingml/2006/main" xmlns:w14="http://schemas.microsoft.com/office/word/2010/wordml" xmlns:w15="http://schemas.microsoft.com/office/word/2012/wordml" xmlns:w16cex="http://schemas.microsoft.com/office/word/2018/wordml/cex" xmlns:w16cid="http://schemas.microsoft.com/office/word/2016/wordml/cid" xmlns:w16="http://schemas.microsoft.com/office/word/2018/wordml" xmlns:w16sdtdh="http://schemas.microsoft.com/office/word/2020/wordml/sdtdatahash" xmlns:w16se="http://schemas.microsoft.com/office/word/2015/wordml/symex" xmlns:wpg="http://schemas.microsoft.com/office/word/2010/wordprocessingGroup" xmlns:wpi="http://schemas.microsoft.com/office/word/2010/wordprocessingInk" xmlns:wne="http://schemas.microsoft.com/office/word/2006/wordml" xmlns:wps="http://schemas.microsoft.com/office/word/2010/wordprocessingShape" mc:Ignorable="w14 w15 w16se w16cid w16 w16cex w16sdtdh wp14">
   <w:p>
     <w:pPr>
       <w:pBdr>
@@ -1452,15 +1491,138 @@
         <w:sz w:val="16"/>
         <w:szCs w:val="16"/>
       </w:rPr>
-      <w:t>Address: 30 Berry Street, #3104 ▪ North Andover, MA 01845 ▪ Phone: (978) 992-6523 ▪ Email: shawn.j.crahen@gmail.com</w:t>
+      <w:t>Springfield Area, MO</w:t>
+    </w:r>
+    <w:r>
+      <w:rPr>
+        <w:color w:val="000000"/>
+        <w:sz w:val="16"/>
+        <w:szCs w:val="16"/>
+      </w:rPr>
+      <w:t xml:space="preserve"> ▪ Phone: (978) 992-6523 ▪ Email: shawn.j.crahen@gmail.com</w:t>
     </w:r>
   </w:p>
 </w:hdr>
 </file>
 
 <file path=word/numbering.xml><?xml version="1.0" encoding="utf-8"?>
-<w:numbering xmlns:wpc="http://schemas.microsoft.com/office/word/2010/wordprocessingCanvas" xmlns:cx="http://schemas.microsoft.com/office/drawing/2014/chartex" xmlns:cx1="http://schemas.microsoft.com/office/drawing/2015/9/8/chartex" xmlns:cx2="http://schemas.microsoft.com/office/drawing/2015/10/21/chartex" xmlns:cx3="http://schemas.microsoft.com/office/drawing/2016/5/9/chartex" xmlns:cx4="http://schemas.microsoft.com/office/drawing/2016/5/10/chartex" xmlns:cx5="http://schemas.microsoft.com/office/drawing/2016/5/11/chartex" xmlns:cx6="http://schemas.microsoft.com/office/drawing/2016/5/12/chartex" xmlns:cx7="http://schemas.microsoft.com/office/drawing/2016/5/13/chartex" xmlns:cx8="http://schemas.microsoft.com/office/drawing/2016/5/14/chartex" xmlns:mc="http://schemas.openxmlformats.org/markup-compatibility/2006" xmlns:aink="http://schemas.microsoft.com/office/drawing/2016/ink" xmlns:am3d="http://schemas.microsoft.com/office/drawing/2017/model3d" xmlns:o="urn:schemas-microsoft-com:office:office" xmlns:r="http://schemas.openxmlformats.org/officeDocument/2006/relationships" xmlns:m="http://schemas.openxmlformats.org/officeDocument/2006/math" xmlns:v="urn:schemas-microsoft-com:vml" xmlns:wp14="http://schemas.microsoft.com/office/word/2010/wordprocessingDrawing" xmlns:wp="http://schemas.openxmlformats.org/drawingml/2006/wordprocessingDrawing" xmlns:w10="urn:schemas-microsoft-com:office:word" xmlns:w="http://schemas.openxmlformats.org/wordprocessingml/2006/main" xmlns:w14="http://schemas.microsoft.com/office/word/2010/wordml" xmlns:w15="http://schemas.microsoft.com/office/word/2012/wordml" xmlns:w16cex="http://schemas.microsoft.com/office/word/2018/wordml/cex" xmlns:w16cid="http://schemas.microsoft.com/office/word/2016/wordml/cid" xmlns:w16="http://schemas.microsoft.com/office/word/2018/wordml" xmlns:w16sdtdh="http://schemas.microsoft.com/office/word/2020/wordml/sdtdatahash" xmlns:w16se="http://schemas.microsoft.com/office/word/2015/wordml/symex" xmlns:wpg="http://schemas.microsoft.com/office/word/2010/wordprocessingGroup" xmlns:wpi="http://schemas.microsoft.com/office/word/2010/wordprocessingInk" xmlns:wne="http://schemas.microsoft.com/office/word/2006/wordml" xmlns:wps="http://schemas.microsoft.com/office/word/2010/wordprocessingShape" mc:Ignorable="w14 w15 w16se w16cid w16 w16cex w16sdtdh wp14">
+<w:numbering xmlns:wpc="http://schemas.microsoft.com/office/word/2010/wordprocessingCanvas" xmlns:cx="http://schemas.microsoft.com/office/drawing/2014/chartex" xmlns:cx1="http://schemas.microsoft.com/office/drawing/2015/9/8/chartex" xmlns:cx2="http://schemas.microsoft.com/office/drawing/2015/10/21/chartex" xmlns:cx3="http://schemas.microsoft.com/office/drawing/2016/5/9/chartex" xmlns:cx4="http://schemas.microsoft.com/office/drawing/2016/5/10/chartex" xmlns:cx5="http://schemas.microsoft.com/office/drawing/2016/5/11/chartex" xmlns:cx6="http://schemas.microsoft.com/office/drawing/2016/5/12/chartex" xmlns:cx7="http://schemas.microsoft.com/office/drawing/2016/5/13/chartex" xmlns:cx8="http://schemas.microsoft.com/office/drawing/2016/5/14/chartex" xmlns:mc="http://schemas.openxmlformats.org/markup-compatibility/2006" xmlns:aink="http://schemas.microsoft.com/office/drawing/2016/ink" xmlns:am3d="http://schemas.microsoft.com/office/drawing/2017/model3d" xmlns:o="urn:schemas-microsoft-com:office:office" xmlns:oel="http://schemas.microsoft.com/office/2019/extlst" xmlns:r="http://schemas.openxmlformats.org/officeDocument/2006/relationships" xmlns:m="http://schemas.openxmlformats.org/officeDocument/2006/math" xmlns:v="urn:schemas-microsoft-com:vml" xmlns:wp14="http://schemas.microsoft.com/office/word/2010/wordprocessingDrawing" xmlns:wp="http://schemas.openxmlformats.org/drawingml/2006/wordprocessingDrawing" xmlns:w10="urn:schemas-microsoft-com:office:word" xmlns:w="http://schemas.openxmlformats.org/wordprocessingml/2006/main" xmlns:w14="http://schemas.microsoft.com/office/word/2010/wordml" xmlns:w15="http://schemas.microsoft.com/office/word/2012/wordml" xmlns:w16cex="http://schemas.microsoft.com/office/word/2018/wordml/cex" xmlns:w16cid="http://schemas.microsoft.com/office/word/2016/wordml/cid" xmlns:w16="http://schemas.microsoft.com/office/word/2018/wordml" xmlns:w16sdtdh="http://schemas.microsoft.com/office/word/2020/wordml/sdtdatahash" xmlns:w16se="http://schemas.microsoft.com/office/word/2015/wordml/symex" xmlns:wpg="http://schemas.microsoft.com/office/word/2010/wordprocessingGroup" xmlns:wpi="http://schemas.microsoft.com/office/word/2010/wordprocessingInk" xmlns:wne="http://schemas.microsoft.com/office/word/2006/wordml" xmlns:wps="http://schemas.microsoft.com/office/word/2010/wordprocessingShape" mc:Ignorable="w14 w15 w16se w16cid w16 w16cex w16sdtdh wp14">
   <w:abstractNum w:abstractNumId="0" w15:restartNumberingAfterBreak="0">
+    <w:nsid w:val="06DC67E4"/>
+    <w:multiLevelType w:val="hybridMultilevel"/>
+    <w:tmpl w:val="9E76922A"/>
+    <w:lvl w:ilvl="0" w:tplc="E72623AA">
+      <w:start w:val="1"/>
+      <w:numFmt w:val="bullet"/>
+      <w:lvlText w:val=""/>
+      <w:lvlJc w:val="left"/>
+      <w:pPr>
+        <w:ind w:left="360" w:hanging="360"/>
+      </w:pPr>
+      <w:rPr>
+        <w:rFonts w:ascii="Symbol" w:hAnsi="Symbol" w:hint="default"/>
+        <w:b/>
+        <w:bCs/>
+      </w:rPr>
+    </w:lvl>
+    <w:lvl w:ilvl="1" w:tplc="04090003" w:tentative="1">
+      <w:start w:val="1"/>
+      <w:numFmt w:val="bullet"/>
+      <w:lvlText w:val="o"/>
+      <w:lvlJc w:val="left"/>
+      <w:pPr>
+        <w:ind w:left="1080" w:hanging="360"/>
+      </w:pPr>
+      <w:rPr>
+        <w:rFonts w:ascii="Courier New" w:hAnsi="Courier New" w:cs="Courier New" w:hint="default"/>
+      </w:rPr>
+    </w:lvl>
+    <w:lvl w:ilvl="2" w:tplc="04090005" w:tentative="1">
+      <w:start w:val="1"/>
+      <w:numFmt w:val="bullet"/>
+      <w:lvlText w:val=""/>
+      <w:lvlJc w:val="left"/>
+      <w:pPr>
+        <w:ind w:left="1800" w:hanging="360"/>
+      </w:pPr>
+      <w:rPr>
+        <w:rFonts w:ascii="Wingdings" w:hAnsi="Wingdings" w:hint="default"/>
+      </w:rPr>
+    </w:lvl>
+    <w:lvl w:ilvl="3" w:tplc="04090001" w:tentative="1">
+      <w:start w:val="1"/>
+      <w:numFmt w:val="bullet"/>
+      <w:lvlText w:val=""/>
+      <w:lvlJc w:val="left"/>
+      <w:pPr>
+        <w:ind w:left="2520" w:hanging="360"/>
+      </w:pPr>
+      <w:rPr>
+        <w:rFonts w:ascii="Symbol" w:hAnsi="Symbol" w:hint="default"/>
+      </w:rPr>
+    </w:lvl>
+    <w:lvl w:ilvl="4" w:tplc="04090003" w:tentative="1">
+      <w:start w:val="1"/>
+      <w:numFmt w:val="bullet"/>
+      <w:lvlText w:val="o"/>
+      <w:lvlJc w:val="left"/>
+      <w:pPr>
+        <w:ind w:left="3240" w:hanging="360"/>
+      </w:pPr>
+      <w:rPr>
+        <w:rFonts w:ascii="Courier New" w:hAnsi="Courier New" w:cs="Courier New" w:hint="default"/>
+      </w:rPr>
+    </w:lvl>
+    <w:lvl w:ilvl="5" w:tplc="04090005" w:tentative="1">
+      <w:start w:val="1"/>
+      <w:numFmt w:val="bullet"/>
+      <w:lvlText w:val=""/>
+      <w:lvlJc w:val="left"/>
+      <w:pPr>
+        <w:ind w:left="3960" w:hanging="360"/>
+      </w:pPr>
+      <w:rPr>
+        <w:rFonts w:ascii="Wingdings" w:hAnsi="Wingdings" w:hint="default"/>
+      </w:rPr>
+    </w:lvl>
+    <w:lvl w:ilvl="6" w:tplc="04090001" w:tentative="1">
+      <w:start w:val="1"/>
+      <w:numFmt w:val="bullet"/>
+      <w:lvlText w:val=""/>
+      <w:lvlJc w:val="left"/>
+      <w:pPr>
+        <w:ind w:left="4680" w:hanging="360"/>
+      </w:pPr>
+      <w:rPr>
+        <w:rFonts w:ascii="Symbol" w:hAnsi="Symbol" w:hint="default"/>
+      </w:rPr>
+    </w:lvl>
+    <w:lvl w:ilvl="7" w:tplc="04090003" w:tentative="1">
+      <w:start w:val="1"/>
+      <w:numFmt w:val="bullet"/>
+      <w:lvlText w:val="o"/>
+      <w:lvlJc w:val="left"/>
+      <w:pPr>
+        <w:ind w:left="5400" w:hanging="360"/>
+      </w:pPr>
+      <w:rPr>
+        <w:rFonts w:ascii="Courier New" w:hAnsi="Courier New" w:cs="Courier New" w:hint="default"/>
+      </w:rPr>
+    </w:lvl>
+    <w:lvl w:ilvl="8" w:tplc="04090005" w:tentative="1">
+      <w:start w:val="1"/>
+      <w:numFmt w:val="bullet"/>
+      <w:lvlText w:val=""/>
+      <w:lvlJc w:val="left"/>
+      <w:pPr>
+        <w:ind w:left="6120" w:hanging="360"/>
+      </w:pPr>
+      <w:rPr>
+        <w:rFonts w:ascii="Wingdings" w:hAnsi="Wingdings" w:hint="default"/>
+      </w:rPr>
+    </w:lvl>
+  </w:abstractNum>
+  <w:abstractNum w:abstractNumId="1" w15:restartNumberingAfterBreak="0">
     <w:nsid w:val="079A5CBA"/>
     <w:multiLevelType w:val="hybridMultilevel"/>
     <w:tmpl w:val="A8CAEA3C"/>
@@ -1575,7 +1737,7 @@
       </w:rPr>
     </w:lvl>
   </w:abstractNum>
-  <w:abstractNum w:abstractNumId="1" w15:restartNumberingAfterBreak="0">
+  <w:abstractNum w:abstractNumId="2" w15:restartNumberingAfterBreak="0">
     <w:nsid w:val="0C50182B"/>
     <w:multiLevelType w:val="multilevel"/>
     <w:tmpl w:val="ADD688CC"/>
@@ -1697,7 +1859,120 @@
       </w:rPr>
     </w:lvl>
   </w:abstractNum>
-  <w:abstractNum w:abstractNumId="2" w15:restartNumberingAfterBreak="0">
+  <w:abstractNum w:abstractNumId="3" w15:restartNumberingAfterBreak="0">
+    <w:nsid w:val="11D42871"/>
+    <w:multiLevelType w:val="hybridMultilevel"/>
+    <w:tmpl w:val="5B066CD4"/>
+    <w:lvl w:ilvl="0" w:tplc="04090001">
+      <w:start w:val="1"/>
+      <w:numFmt w:val="bullet"/>
+      <w:lvlText w:val=""/>
+      <w:lvlJc w:val="left"/>
+      <w:pPr>
+        <w:ind w:left="720" w:hanging="360"/>
+      </w:pPr>
+      <w:rPr>
+        <w:rFonts w:ascii="Symbol" w:hAnsi="Symbol" w:hint="default"/>
+      </w:rPr>
+    </w:lvl>
+    <w:lvl w:ilvl="1" w:tplc="04090003" w:tentative="1">
+      <w:start w:val="1"/>
+      <w:numFmt w:val="bullet"/>
+      <w:lvlText w:val="o"/>
+      <w:lvlJc w:val="left"/>
+      <w:pPr>
+        <w:ind w:left="1440" w:hanging="360"/>
+      </w:pPr>
+      <w:rPr>
+        <w:rFonts w:ascii="Courier New" w:hAnsi="Courier New" w:cs="Courier New" w:hint="default"/>
+      </w:rPr>
+    </w:lvl>
+    <w:lvl w:ilvl="2" w:tplc="04090005" w:tentative="1">
+      <w:start w:val="1"/>
+      <w:numFmt w:val="bullet"/>
+      <w:lvlText w:val=""/>
+      <w:lvlJc w:val="left"/>
+      <w:pPr>
+        <w:ind w:left="2160" w:hanging="360"/>
+      </w:pPr>
+      <w:rPr>
+        <w:rFonts w:ascii="Wingdings" w:hAnsi="Wingdings" w:hint="default"/>
+      </w:rPr>
+    </w:lvl>
+    <w:lvl w:ilvl="3" w:tplc="04090001" w:tentative="1">
+      <w:start w:val="1"/>
+      <w:numFmt w:val="bullet"/>
+      <w:lvlText w:val=""/>
+      <w:lvlJc w:val="left"/>
+      <w:pPr>
+        <w:ind w:left="2880" w:hanging="360"/>
+      </w:pPr>
+      <w:rPr>
+        <w:rFonts w:ascii="Symbol" w:hAnsi="Symbol" w:hint="default"/>
+      </w:rPr>
+    </w:lvl>
+    <w:lvl w:ilvl="4" w:tplc="04090003" w:tentative="1">
+      <w:start w:val="1"/>
+      <w:numFmt w:val="bullet"/>
+      <w:lvlText w:val="o"/>
+      <w:lvlJc w:val="left"/>
+      <w:pPr>
+        <w:ind w:left="3600" w:hanging="360"/>
+      </w:pPr>
+      <w:rPr>
+        <w:rFonts w:ascii="Courier New" w:hAnsi="Courier New" w:cs="Courier New" w:hint="default"/>
+      </w:rPr>
+    </w:lvl>
+    <w:lvl w:ilvl="5" w:tplc="04090005" w:tentative="1">
+      <w:start w:val="1"/>
+      <w:numFmt w:val="bullet"/>
+      <w:lvlText w:val=""/>
+      <w:lvlJc w:val="left"/>
+      <w:pPr>
+        <w:ind w:left="4320" w:hanging="360"/>
+      </w:pPr>
+      <w:rPr>
+        <w:rFonts w:ascii="Wingdings" w:hAnsi="Wingdings" w:hint="default"/>
+      </w:rPr>
+    </w:lvl>
+    <w:lvl w:ilvl="6" w:tplc="04090001" w:tentative="1">
+      <w:start w:val="1"/>
+      <w:numFmt w:val="bullet"/>
+      <w:lvlText w:val=""/>
+      <w:lvlJc w:val="left"/>
+      <w:pPr>
+        <w:ind w:left="5040" w:hanging="360"/>
+      </w:pPr>
+      <w:rPr>
+        <w:rFonts w:ascii="Symbol" w:hAnsi="Symbol" w:hint="default"/>
+      </w:rPr>
+    </w:lvl>
+    <w:lvl w:ilvl="7" w:tplc="04090003" w:tentative="1">
+      <w:start w:val="1"/>
+      <w:numFmt w:val="bullet"/>
+      <w:lvlText w:val="o"/>
+      <w:lvlJc w:val="left"/>
+      <w:pPr>
+        <w:ind w:left="5760" w:hanging="360"/>
+      </w:pPr>
+      <w:rPr>
+        <w:rFonts w:ascii="Courier New" w:hAnsi="Courier New" w:cs="Courier New" w:hint="default"/>
+      </w:rPr>
+    </w:lvl>
+    <w:lvl w:ilvl="8" w:tplc="04090005" w:tentative="1">
+      <w:start w:val="1"/>
+      <w:numFmt w:val="bullet"/>
+      <w:lvlText w:val=""/>
+      <w:lvlJc w:val="left"/>
+      <w:pPr>
+        <w:ind w:left="6480" w:hanging="360"/>
+      </w:pPr>
+      <w:rPr>
+        <w:rFonts w:ascii="Wingdings" w:hAnsi="Wingdings" w:hint="default"/>
+      </w:rPr>
+    </w:lvl>
+  </w:abstractNum>
+  <w:abstractNum w:abstractNumId="4" w15:restartNumberingAfterBreak="0">
     <w:nsid w:val="2A3853A1"/>
     <w:multiLevelType w:val="multilevel"/>
     <w:tmpl w:val="FC226E5E"/>
@@ -1819,7 +2094,120 @@
       </w:rPr>
     </w:lvl>
   </w:abstractNum>
-  <w:abstractNum w:abstractNumId="3" w15:restartNumberingAfterBreak="0">
+  <w:abstractNum w:abstractNumId="5" w15:restartNumberingAfterBreak="0">
+    <w:nsid w:val="2D111F7B"/>
+    <w:multiLevelType w:val="hybridMultilevel"/>
+    <w:tmpl w:val="BD3E6C54"/>
+    <w:lvl w:ilvl="0" w:tplc="04090001">
+      <w:start w:val="1"/>
+      <w:numFmt w:val="bullet"/>
+      <w:lvlText w:val=""/>
+      <w:lvlJc w:val="left"/>
+      <w:pPr>
+        <w:ind w:left="720" w:hanging="360"/>
+      </w:pPr>
+      <w:rPr>
+        <w:rFonts w:ascii="Symbol" w:hAnsi="Symbol" w:hint="default"/>
+      </w:rPr>
+    </w:lvl>
+    <w:lvl w:ilvl="1" w:tplc="04090003" w:tentative="1">
+      <w:start w:val="1"/>
+      <w:numFmt w:val="bullet"/>
+      <w:lvlText w:val="o"/>
+      <w:lvlJc w:val="left"/>
+      <w:pPr>
+        <w:ind w:left="1440" w:hanging="360"/>
+      </w:pPr>
+      <w:rPr>
+        <w:rFonts w:ascii="Courier New" w:hAnsi="Courier New" w:cs="Courier New" w:hint="default"/>
+      </w:rPr>
+    </w:lvl>
+    <w:lvl w:ilvl="2" w:tplc="04090005" w:tentative="1">
+      <w:start w:val="1"/>
+      <w:numFmt w:val="bullet"/>
+      <w:lvlText w:val=""/>
+      <w:lvlJc w:val="left"/>
+      <w:pPr>
+        <w:ind w:left="2160" w:hanging="360"/>
+      </w:pPr>
+      <w:rPr>
+        <w:rFonts w:ascii="Wingdings" w:hAnsi="Wingdings" w:hint="default"/>
+      </w:rPr>
+    </w:lvl>
+    <w:lvl w:ilvl="3" w:tplc="04090001" w:tentative="1">
+      <w:start w:val="1"/>
+      <w:numFmt w:val="bullet"/>
+      <w:lvlText w:val=""/>
+      <w:lvlJc w:val="left"/>
+      <w:pPr>
+        <w:ind w:left="2880" w:hanging="360"/>
+      </w:pPr>
+      <w:rPr>
+        <w:rFonts w:ascii="Symbol" w:hAnsi="Symbol" w:hint="default"/>
+      </w:rPr>
+    </w:lvl>
+    <w:lvl w:ilvl="4" w:tplc="04090003" w:tentative="1">
+      <w:start w:val="1"/>
+      <w:numFmt w:val="bullet"/>
+      <w:lvlText w:val="o"/>
+      <w:lvlJc w:val="left"/>
+      <w:pPr>
+        <w:ind w:left="3600" w:hanging="360"/>
+      </w:pPr>
+      <w:rPr>
+        <w:rFonts w:ascii="Courier New" w:hAnsi="Courier New" w:cs="Courier New" w:hint="default"/>
+      </w:rPr>
+    </w:lvl>
+    <w:lvl w:ilvl="5" w:tplc="04090005" w:tentative="1">
+      <w:start w:val="1"/>
+      <w:numFmt w:val="bullet"/>
+      <w:lvlText w:val=""/>
+      <w:lvlJc w:val="left"/>
+      <w:pPr>
+        <w:ind w:left="4320" w:hanging="360"/>
+      </w:pPr>
+      <w:rPr>
+        <w:rFonts w:ascii="Wingdings" w:hAnsi="Wingdings" w:hint="default"/>
+      </w:rPr>
+    </w:lvl>
+    <w:lvl w:ilvl="6" w:tplc="04090001" w:tentative="1">
+      <w:start w:val="1"/>
+      <w:numFmt w:val="bullet"/>
+      <w:lvlText w:val=""/>
+      <w:lvlJc w:val="left"/>
+      <w:pPr>
+        <w:ind w:left="5040" w:hanging="360"/>
+      </w:pPr>
+      <w:rPr>
+        <w:rFonts w:ascii="Symbol" w:hAnsi="Symbol" w:hint="default"/>
+      </w:rPr>
+    </w:lvl>
+    <w:lvl w:ilvl="7" w:tplc="04090003" w:tentative="1">
+      <w:start w:val="1"/>
+      <w:numFmt w:val="bullet"/>
+      <w:lvlText w:val="o"/>
+      <w:lvlJc w:val="left"/>
+      <w:pPr>
+        <w:ind w:left="5760" w:hanging="360"/>
+      </w:pPr>
+      <w:rPr>
+        <w:rFonts w:ascii="Courier New" w:hAnsi="Courier New" w:cs="Courier New" w:hint="default"/>
+      </w:rPr>
+    </w:lvl>
+    <w:lvl w:ilvl="8" w:tplc="04090005" w:tentative="1">
+      <w:start w:val="1"/>
+      <w:numFmt w:val="bullet"/>
+      <w:lvlText w:val=""/>
+      <w:lvlJc w:val="left"/>
+      <w:pPr>
+        <w:ind w:left="6480" w:hanging="360"/>
+      </w:pPr>
+      <w:rPr>
+        <w:rFonts w:ascii="Wingdings" w:hAnsi="Wingdings" w:hint="default"/>
+      </w:rPr>
+    </w:lvl>
+  </w:abstractNum>
+  <w:abstractNum w:abstractNumId="6" w15:restartNumberingAfterBreak="0">
     <w:nsid w:val="38AA1015"/>
     <w:multiLevelType w:val="multilevel"/>
     <w:tmpl w:val="548CD94A"/>
@@ -1941,7 +2329,7 @@
       </w:rPr>
     </w:lvl>
   </w:abstractNum>
-  <w:abstractNum w:abstractNumId="4" w15:restartNumberingAfterBreak="0">
+  <w:abstractNum w:abstractNumId="7" w15:restartNumberingAfterBreak="0">
     <w:nsid w:val="3A271D2E"/>
     <w:multiLevelType w:val="hybridMultilevel"/>
     <w:tmpl w:val="25C8AB68"/>
@@ -2054,7 +2442,7 @@
       </w:rPr>
     </w:lvl>
   </w:abstractNum>
-  <w:abstractNum w:abstractNumId="5" w15:restartNumberingAfterBreak="0">
+  <w:abstractNum w:abstractNumId="8" w15:restartNumberingAfterBreak="0">
     <w:nsid w:val="48953351"/>
     <w:multiLevelType w:val="multilevel"/>
     <w:tmpl w:val="CADE1C7C"/>
@@ -2176,7 +2564,7 @@
       </w:rPr>
     </w:lvl>
   </w:abstractNum>
-  <w:abstractNum w:abstractNumId="6" w15:restartNumberingAfterBreak="0">
+  <w:abstractNum w:abstractNumId="9" w15:restartNumberingAfterBreak="0">
     <w:nsid w:val="53CF79A1"/>
     <w:multiLevelType w:val="multilevel"/>
     <w:tmpl w:val="C55622DA"/>
@@ -2298,7 +2686,7 @@
       </w:rPr>
     </w:lvl>
   </w:abstractNum>
-  <w:abstractNum w:abstractNumId="7" w15:restartNumberingAfterBreak="0">
+  <w:abstractNum w:abstractNumId="10" w15:restartNumberingAfterBreak="0">
     <w:nsid w:val="7BB77C1D"/>
     <w:multiLevelType w:val="hybridMultilevel"/>
     <w:tmpl w:val="8072F5BE"/>
@@ -2411,29 +2799,38 @@
       </w:rPr>
     </w:lvl>
   </w:abstractNum>
-  <w:num w:numId="1">
+  <w:num w:numId="1" w16cid:durableId="173495465">
+    <w:abstractNumId w:val="4"/>
+  </w:num>
+  <w:num w:numId="2" w16cid:durableId="343291356">
+    <w:abstractNumId w:val="9"/>
+  </w:num>
+  <w:num w:numId="3" w16cid:durableId="1647080390">
+    <w:abstractNumId w:val="6"/>
+  </w:num>
+  <w:num w:numId="4" w16cid:durableId="872111277">
+    <w:abstractNumId w:val="8"/>
+  </w:num>
+  <w:num w:numId="5" w16cid:durableId="1767116032">
     <w:abstractNumId w:val="2"/>
   </w:num>
-  <w:num w:numId="2">
-    <w:abstractNumId w:val="6"/>
+  <w:num w:numId="6" w16cid:durableId="1549141813">
+    <w:abstractNumId w:val="10"/>
   </w:num>
-  <w:num w:numId="3">
+  <w:num w:numId="7" w16cid:durableId="1541742424">
+    <w:abstractNumId w:val="1"/>
+  </w:num>
+  <w:num w:numId="8" w16cid:durableId="815344652">
+    <w:abstractNumId w:val="7"/>
+  </w:num>
+  <w:num w:numId="9" w16cid:durableId="928083996">
+    <w:abstractNumId w:val="5"/>
+  </w:num>
+  <w:num w:numId="10" w16cid:durableId="870651795">
     <w:abstractNumId w:val="3"/>
   </w:num>
-  <w:num w:numId="4">
-    <w:abstractNumId w:val="5"/>
-  </w:num>
-  <w:num w:numId="5">
-    <w:abstractNumId w:val="1"/>
-  </w:num>
-  <w:num w:numId="6">
-    <w:abstractNumId w:val="7"/>
-  </w:num>
-  <w:num w:numId="7">
+  <w:num w:numId="11" w16cid:durableId="392048512">
     <w:abstractNumId w:val="0"/>
-  </w:num>
-  <w:num w:numId="8">
-    <w:abstractNumId w:val="4"/>
   </w:num>
 </w:numbering>
 </file>
@@ -3083,6 +3480,48 @@
       <w:u w:val="single"/>
     </w:rPr>
   </w:style>
+  <w:style w:type="paragraph" w:styleId="Header">
+    <w:name w:val="header"/>
+    <w:basedOn w:val="Normal"/>
+    <w:link w:val="HeaderChar"/>
+    <w:uiPriority w:val="99"/>
+    <w:unhideWhenUsed/>
+    <w:rsid w:val="001C05FA"/>
+    <w:pPr>
+      <w:tabs>
+        <w:tab w:val="center" w:pos="4680"/>
+        <w:tab w:val="right" w:pos="9360"/>
+      </w:tabs>
+    </w:pPr>
+  </w:style>
+  <w:style w:type="character" w:customStyle="1" w:styleId="HeaderChar">
+    <w:name w:val="Header Char"/>
+    <w:basedOn w:val="DefaultParagraphFont"/>
+    <w:link w:val="Header"/>
+    <w:uiPriority w:val="99"/>
+    <w:rsid w:val="001C05FA"/>
+  </w:style>
+  <w:style w:type="paragraph" w:styleId="Footer">
+    <w:name w:val="footer"/>
+    <w:basedOn w:val="Normal"/>
+    <w:link w:val="FooterChar"/>
+    <w:uiPriority w:val="99"/>
+    <w:unhideWhenUsed/>
+    <w:rsid w:val="001C05FA"/>
+    <w:pPr>
+      <w:tabs>
+        <w:tab w:val="center" w:pos="4680"/>
+        <w:tab w:val="right" w:pos="9360"/>
+      </w:tabs>
+    </w:pPr>
+  </w:style>
+  <w:style w:type="character" w:customStyle="1" w:styleId="FooterChar">
+    <w:name w:val="Footer Char"/>
+    <w:basedOn w:val="DefaultParagraphFont"/>
+    <w:link w:val="Footer"/>
+    <w:uiPriority w:val="99"/>
+    <w:rsid w:val="001C05FA"/>
+  </w:style>
 </w:styles>
 </file>
 

</xml_diff>